<commit_message>
Audit modifié : Analyses des variables nommées
</commit_message>
<xml_diff>
--- a/99__Documents/Audit.docx
+++ b/99__Documents/Audit.docx
@@ -87,31 +87,49 @@
                 <w:rFonts w:asciiTheme="majorHAnsi" w:hAnsiTheme="majorHAnsi"/>
                 <w:b w:val="0"/>
               </w:rPr>
-              <w:t>Type before</w:t>
-            </w:r>
-          </w:p>
-        </w:tc>
-        <w:tc>
-          <w:tcPr>
-            <w:tcW w:w="1258" w:type="dxa"/>
-            <w:vAlign w:val="center"/>
-          </w:tcPr>
-          <w:p>
-            <w:pPr>
-              <w:jc w:val="center"/>
-              <w:cnfStyle w:val="100000000000" w:firstRow="1" w:lastRow="0" w:firstColumn="0" w:lastColumn="0" w:oddVBand="0" w:evenVBand="0" w:oddHBand="0" w:evenHBand="0" w:firstRowFirstColumn="0" w:firstRowLastColumn="0" w:lastRowFirstColumn="0" w:lastRowLastColumn="0"/>
+              <w:t xml:space="preserve">Type </w:t>
+            </w:r>
+            <w:proofErr w:type="spellStart"/>
+            <w:r>
               <w:rPr>
                 <w:rFonts w:asciiTheme="majorHAnsi" w:hAnsiTheme="majorHAnsi"/>
                 <w:b w:val="0"/>
               </w:rPr>
-            </w:pPr>
-            <w:r>
+              <w:t>before</w:t>
+            </w:r>
+            <w:proofErr w:type="spellEnd"/>
+          </w:p>
+        </w:tc>
+        <w:tc>
+          <w:tcPr>
+            <w:tcW w:w="1258" w:type="dxa"/>
+            <w:vAlign w:val="center"/>
+          </w:tcPr>
+          <w:p>
+            <w:pPr>
+              <w:jc w:val="center"/>
+              <w:cnfStyle w:val="100000000000" w:firstRow="1" w:lastRow="0" w:firstColumn="0" w:lastColumn="0" w:oddVBand="0" w:evenVBand="0" w:oddHBand="0" w:evenHBand="0" w:firstRowFirstColumn="0" w:firstRowLastColumn="0" w:lastRowFirstColumn="0" w:lastRowLastColumn="0"/>
               <w:rPr>
                 <w:rFonts w:asciiTheme="majorHAnsi" w:hAnsiTheme="majorHAnsi"/>
                 <w:b w:val="0"/>
               </w:rPr>
-              <w:t>Type after</w:t>
-            </w:r>
+            </w:pPr>
+            <w:r>
+              <w:rPr>
+                <w:rFonts w:asciiTheme="majorHAnsi" w:hAnsiTheme="majorHAnsi"/>
+                <w:b w:val="0"/>
+              </w:rPr>
+              <w:t xml:space="preserve">Type </w:t>
+            </w:r>
+            <w:proofErr w:type="spellStart"/>
+            <w:r>
+              <w:rPr>
+                <w:rFonts w:asciiTheme="majorHAnsi" w:hAnsiTheme="majorHAnsi"/>
+                <w:b w:val="0"/>
+              </w:rPr>
+              <w:t>after</w:t>
+            </w:r>
+            <w:proofErr w:type="spellEnd"/>
           </w:p>
         </w:tc>
         <w:tc>
@@ -267,9 +285,11 @@
               <w:jc w:val="center"/>
               <w:cnfStyle w:val="000000100000" w:firstRow="0" w:lastRow="0" w:firstColumn="0" w:lastColumn="0" w:oddVBand="0" w:evenVBand="0" w:oddHBand="1" w:evenHBand="0" w:firstRowFirstColumn="0" w:firstRowLastColumn="0" w:lastRowFirstColumn="0" w:lastRowLastColumn="0"/>
             </w:pPr>
+            <w:proofErr w:type="spellStart"/>
             <w:r>
               <w:t>int</w:t>
             </w:r>
+            <w:proofErr w:type="spellEnd"/>
           </w:p>
         </w:tc>
         <w:tc>
@@ -282,9 +302,11 @@
               <w:jc w:val="center"/>
               <w:cnfStyle w:val="000000100000" w:firstRow="0" w:lastRow="0" w:firstColumn="0" w:lastColumn="0" w:oddVBand="0" w:evenVBand="0" w:oddHBand="1" w:evenHBand="0" w:firstRowFirstColumn="0" w:firstRowLastColumn="0" w:lastRowFirstColumn="0" w:lastRowLastColumn="0"/>
             </w:pPr>
+            <w:proofErr w:type="spellStart"/>
             <w:r>
               <w:t>int</w:t>
             </w:r>
+            <w:proofErr w:type="spellEnd"/>
           </w:p>
         </w:tc>
         <w:tc>
@@ -376,12 +398,14 @@
                 <w:b/>
               </w:rPr>
             </w:pPr>
+            <w:proofErr w:type="spellStart"/>
             <w:r>
               <w:rPr>
                 <w:b/>
               </w:rPr>
               <w:t>annee_naissance</w:t>
             </w:r>
+            <w:proofErr w:type="spellEnd"/>
           </w:p>
         </w:tc>
         <w:tc>
@@ -394,9 +418,11 @@
               <w:jc w:val="center"/>
               <w:cnfStyle w:val="000000000000" w:firstRow="0" w:lastRow="0" w:firstColumn="0" w:lastColumn="0" w:oddVBand="0" w:evenVBand="0" w:oddHBand="0" w:evenHBand="0" w:firstRowFirstColumn="0" w:firstRowLastColumn="0" w:lastRowFirstColumn="0" w:lastRowLastColumn="0"/>
             </w:pPr>
+            <w:proofErr w:type="spellStart"/>
             <w:r>
               <w:t>int</w:t>
             </w:r>
+            <w:proofErr w:type="spellEnd"/>
           </w:p>
         </w:tc>
         <w:tc>
@@ -510,12 +536,14 @@
                 <w:b/>
               </w:rPr>
             </w:pPr>
+            <w:proofErr w:type="spellStart"/>
             <w:r>
               <w:rPr>
                 <w:b/>
               </w:rPr>
               <w:t>annee_permis</w:t>
             </w:r>
+            <w:proofErr w:type="spellEnd"/>
           </w:p>
         </w:tc>
         <w:tc>
@@ -528,8 +556,13 @@
               <w:jc w:val="center"/>
               <w:cnfStyle w:val="000000100000" w:firstRow="0" w:lastRow="0" w:firstColumn="0" w:lastColumn="0" w:oddVBand="0" w:evenVBand="0" w:oddHBand="1" w:evenHBand="0" w:firstRowFirstColumn="0" w:firstRowLastColumn="0" w:lastRowFirstColumn="0" w:lastRowLastColumn="0"/>
             </w:pPr>
-            <w:r>
-              <w:t xml:space="preserve">int </w:t>
+            <w:proofErr w:type="spellStart"/>
+            <w:r>
+              <w:t>int</w:t>
+            </w:r>
+            <w:proofErr w:type="spellEnd"/>
+            <w:r>
+              <w:t xml:space="preserve"> </w:t>
             </w:r>
           </w:p>
         </w:tc>
@@ -779,12 +812,14 @@
                 <w:b/>
               </w:rPr>
             </w:pPr>
+            <w:proofErr w:type="spellStart"/>
             <w:r>
               <w:rPr>
                 <w:b/>
               </w:rPr>
               <w:t>puis_fiscale</w:t>
             </w:r>
+            <w:proofErr w:type="spellEnd"/>
           </w:p>
         </w:tc>
         <w:tc>
@@ -797,9 +832,11 @@
               <w:jc w:val="center"/>
               <w:cnfStyle w:val="000000100000" w:firstRow="0" w:lastRow="0" w:firstColumn="0" w:lastColumn="0" w:oddVBand="0" w:evenVBand="0" w:oddHBand="1" w:evenHBand="0" w:firstRowFirstColumn="0" w:firstRowLastColumn="0" w:lastRowFirstColumn="0" w:lastRowLastColumn="0"/>
             </w:pPr>
+            <w:proofErr w:type="spellStart"/>
             <w:r>
               <w:t>int</w:t>
             </w:r>
+            <w:proofErr w:type="spellEnd"/>
           </w:p>
         </w:tc>
         <w:tc>
@@ -812,9 +849,11 @@
               <w:jc w:val="center"/>
               <w:cnfStyle w:val="000000100000" w:firstRow="0" w:lastRow="0" w:firstColumn="0" w:lastColumn="0" w:oddVBand="0" w:evenVBand="0" w:oddHBand="1" w:evenHBand="0" w:firstRowFirstColumn="0" w:firstRowLastColumn="0" w:lastRowFirstColumn="0" w:lastRowLastColumn="0"/>
             </w:pPr>
+            <w:proofErr w:type="spellStart"/>
             <w:r>
               <w:t>num</w:t>
             </w:r>
+            <w:proofErr w:type="spellEnd"/>
           </w:p>
         </w:tc>
         <w:tc>
@@ -906,12 +945,14 @@
                 <w:b/>
               </w:rPr>
             </w:pPr>
+            <w:proofErr w:type="spellStart"/>
             <w:r>
               <w:rPr>
                 <w:b/>
               </w:rPr>
               <w:t>anc_veh</w:t>
             </w:r>
+            <w:proofErr w:type="spellEnd"/>
           </w:p>
         </w:tc>
         <w:tc>
@@ -924,9 +965,11 @@
               <w:jc w:val="center"/>
               <w:cnfStyle w:val="000000000000" w:firstRow="0" w:lastRow="0" w:firstColumn="0" w:lastColumn="0" w:oddVBand="0" w:evenVBand="0" w:oddHBand="0" w:evenHBand="0" w:firstRowFirstColumn="0" w:firstRowLastColumn="0" w:lastRowFirstColumn="0" w:lastRowLastColumn="0"/>
             </w:pPr>
+            <w:proofErr w:type="spellStart"/>
             <w:r>
               <w:t>int</w:t>
             </w:r>
+            <w:proofErr w:type="spellEnd"/>
           </w:p>
         </w:tc>
         <w:tc>
@@ -939,9 +982,11 @@
               <w:jc w:val="center"/>
               <w:cnfStyle w:val="000000000000" w:firstRow="0" w:lastRow="0" w:firstColumn="0" w:lastColumn="0" w:oddVBand="0" w:evenVBand="0" w:oddHBand="0" w:evenHBand="0" w:firstRowFirstColumn="0" w:firstRowLastColumn="0" w:lastRowFirstColumn="0" w:lastRowLastColumn="0"/>
             </w:pPr>
+            <w:proofErr w:type="spellStart"/>
             <w:r>
               <w:t>num</w:t>
             </w:r>
+            <w:proofErr w:type="spellEnd"/>
           </w:p>
         </w:tc>
         <w:tc>
@@ -1036,12 +1081,14 @@
                 <w:b/>
               </w:rPr>
             </w:pPr>
+            <w:proofErr w:type="spellStart"/>
             <w:r>
               <w:rPr>
                 <w:b/>
               </w:rPr>
               <w:t>codepostal</w:t>
             </w:r>
+            <w:proofErr w:type="spellEnd"/>
           </w:p>
         </w:tc>
         <w:tc>
@@ -1166,12 +1213,14 @@
                 <w:b/>
               </w:rPr>
             </w:pPr>
+            <w:proofErr w:type="spellStart"/>
             <w:r>
               <w:rPr>
                 <w:b/>
               </w:rPr>
               <w:t>energie_veh</w:t>
             </w:r>
+            <w:proofErr w:type="spellEnd"/>
           </w:p>
         </w:tc>
         <w:tc>
@@ -1299,12 +1348,14 @@
                 <w:b/>
               </w:rPr>
             </w:pPr>
+            <w:proofErr w:type="spellStart"/>
             <w:r>
               <w:rPr>
                 <w:b/>
               </w:rPr>
               <w:t>kmage_annuel</w:t>
             </w:r>
+            <w:proofErr w:type="spellEnd"/>
           </w:p>
         </w:tc>
         <w:tc>
@@ -1317,9 +1368,11 @@
               <w:jc w:val="center"/>
               <w:cnfStyle w:val="000000100000" w:firstRow="0" w:lastRow="0" w:firstColumn="0" w:lastColumn="0" w:oddVBand="0" w:evenVBand="0" w:oddHBand="1" w:evenHBand="0" w:firstRowFirstColumn="0" w:firstRowLastColumn="0" w:lastRowFirstColumn="0" w:lastRowLastColumn="0"/>
             </w:pPr>
+            <w:proofErr w:type="spellStart"/>
             <w:r>
               <w:t>num</w:t>
             </w:r>
+            <w:proofErr w:type="spellEnd"/>
           </w:p>
         </w:tc>
         <w:tc>
@@ -1332,9 +1385,11 @@
               <w:jc w:val="center"/>
               <w:cnfStyle w:val="000000100000" w:firstRow="0" w:lastRow="0" w:firstColumn="0" w:lastColumn="0" w:oddVBand="0" w:evenVBand="0" w:oddHBand="1" w:evenHBand="0" w:firstRowFirstColumn="0" w:firstRowLastColumn="0" w:lastRowFirstColumn="0" w:lastRowLastColumn="0"/>
             </w:pPr>
+            <w:proofErr w:type="spellStart"/>
             <w:r>
               <w:t>num</w:t>
             </w:r>
+            <w:proofErr w:type="spellEnd"/>
           </w:p>
         </w:tc>
         <w:tc>
@@ -1426,12 +1481,14 @@
                 <w:b/>
               </w:rPr>
             </w:pPr>
+            <w:proofErr w:type="spellStart"/>
             <w:r>
               <w:rPr>
                 <w:b/>
               </w:rPr>
               <w:t>crm</w:t>
             </w:r>
+            <w:proofErr w:type="spellEnd"/>
           </w:p>
         </w:tc>
         <w:tc>
@@ -1444,9 +1501,11 @@
               <w:jc w:val="center"/>
               <w:cnfStyle w:val="000000000000" w:firstRow="0" w:lastRow="0" w:firstColumn="0" w:lastColumn="0" w:oddVBand="0" w:evenVBand="0" w:oddHBand="0" w:evenHBand="0" w:firstRowFirstColumn="0" w:firstRowLastColumn="0" w:lastRowFirstColumn="0" w:lastRowLastColumn="0"/>
             </w:pPr>
+            <w:proofErr w:type="spellStart"/>
             <w:r>
               <w:t>int</w:t>
             </w:r>
+            <w:proofErr w:type="spellEnd"/>
           </w:p>
         </w:tc>
         <w:tc>
@@ -1696,7 +1755,21 @@
               <w:rPr>
                 <w:b/>
               </w:rPr>
-              <w:t xml:space="preserve"> (nombre annees permis)</w:t>
+              <w:t xml:space="preserve"> (nombre </w:t>
+            </w:r>
+            <w:proofErr w:type="spellStart"/>
+            <w:r>
+              <w:rPr>
+                <w:b/>
+              </w:rPr>
+              <w:t>annees</w:t>
+            </w:r>
+            <w:proofErr w:type="spellEnd"/>
+            <w:r>
+              <w:rPr>
+                <w:b/>
+              </w:rPr>
+              <w:t xml:space="preserve"> permis)</w:t>
             </w:r>
           </w:p>
         </w:tc>
@@ -1710,9 +1783,11 @@
               <w:jc w:val="center"/>
               <w:cnfStyle w:val="000000000000" w:firstRow="0" w:lastRow="0" w:firstColumn="0" w:lastColumn="0" w:oddVBand="0" w:evenVBand="0" w:oddHBand="0" w:evenHBand="0" w:firstRowFirstColumn="0" w:firstRowLastColumn="0" w:lastRowFirstColumn="0" w:lastRowLastColumn="0"/>
             </w:pPr>
+            <w:proofErr w:type="spellStart"/>
             <w:r>
               <w:t>int</w:t>
             </w:r>
+            <w:proofErr w:type="spellEnd"/>
           </w:p>
         </w:tc>
         <w:tc>
@@ -1843,9 +1918,11 @@
               <w:jc w:val="center"/>
               <w:cnfStyle w:val="000000100000" w:firstRow="0" w:lastRow="0" w:firstColumn="0" w:lastColumn="0" w:oddVBand="0" w:evenVBand="0" w:oddHBand="1" w:evenHBand="0" w:firstRowFirstColumn="0" w:firstRowLastColumn="0" w:lastRowFirstColumn="0" w:lastRowLastColumn="0"/>
             </w:pPr>
+            <w:proofErr w:type="spellStart"/>
             <w:r>
               <w:t>int</w:t>
             </w:r>
+            <w:proofErr w:type="spellEnd"/>
           </w:p>
         </w:tc>
         <w:tc>
@@ -1967,9 +2044,11 @@
               <w:jc w:val="center"/>
               <w:cnfStyle w:val="000000000000" w:firstRow="0" w:lastRow="0" w:firstColumn="0" w:lastColumn="0" w:oddVBand="0" w:evenVBand="0" w:oddHBand="0" w:evenHBand="0" w:firstRowFirstColumn="0" w:firstRowLastColumn="0" w:lastRowFirstColumn="0" w:lastRowLastColumn="0"/>
             </w:pPr>
+            <w:proofErr w:type="spellStart"/>
             <w:r>
               <w:t>int</w:t>
             </w:r>
+            <w:proofErr w:type="spellEnd"/>
           </w:p>
         </w:tc>
         <w:tc>
@@ -2097,9 +2176,11 @@
               <w:jc w:val="center"/>
               <w:cnfStyle w:val="000000100000" w:firstRow="0" w:lastRow="0" w:firstColumn="0" w:lastColumn="0" w:oddVBand="0" w:evenVBand="0" w:oddHBand="1" w:evenHBand="0" w:firstRowFirstColumn="0" w:firstRowLastColumn="0" w:lastRowFirstColumn="0" w:lastRowLastColumn="0"/>
             </w:pPr>
+            <w:proofErr w:type="spellStart"/>
             <w:r>
               <w:t>int</w:t>
             </w:r>
+            <w:proofErr w:type="spellEnd"/>
           </w:p>
         </w:tc>
         <w:tc>
@@ -2221,9 +2302,11 @@
               <w:jc w:val="center"/>
               <w:cnfStyle w:val="000000000000" w:firstRow="0" w:lastRow="0" w:firstColumn="0" w:lastColumn="0" w:oddVBand="0" w:evenVBand="0" w:oddHBand="0" w:evenHBand="0" w:firstRowFirstColumn="0" w:firstRowLastColumn="0" w:lastRowFirstColumn="0" w:lastRowLastColumn="0"/>
             </w:pPr>
+            <w:proofErr w:type="spellStart"/>
             <w:r>
               <w:t>int</w:t>
             </w:r>
+            <w:proofErr w:type="spellEnd"/>
           </w:p>
         </w:tc>
         <w:tc>
@@ -2475,9 +2558,11 @@
               <w:jc w:val="center"/>
               <w:cnfStyle w:val="000000000000" w:firstRow="0" w:lastRow="0" w:firstColumn="0" w:lastColumn="0" w:oddVBand="0" w:evenVBand="0" w:oddHBand="0" w:evenHBand="0" w:firstRowFirstColumn="0" w:firstRowLastColumn="0" w:lastRowFirstColumn="0" w:lastRowLastColumn="0"/>
             </w:pPr>
+            <w:proofErr w:type="spellStart"/>
             <w:r>
               <w:t>int</w:t>
             </w:r>
+            <w:proofErr w:type="spellEnd"/>
           </w:p>
         </w:tc>
         <w:tc>
@@ -2738,9 +2823,11 @@
               <w:jc w:val="center"/>
               <w:cnfStyle w:val="000000000000" w:firstRow="0" w:lastRow="0" w:firstColumn="0" w:lastColumn="0" w:oddVBand="0" w:evenVBand="0" w:oddHBand="0" w:evenHBand="0" w:firstRowFirstColumn="0" w:firstRowLastColumn="0" w:lastRowFirstColumn="0" w:lastRowLastColumn="0"/>
             </w:pPr>
+            <w:proofErr w:type="spellStart"/>
             <w:r>
               <w:t>int</w:t>
             </w:r>
+            <w:proofErr w:type="spellEnd"/>
           </w:p>
         </w:tc>
         <w:tc>
@@ -2865,9 +2952,11 @@
               <w:jc w:val="center"/>
               <w:cnfStyle w:val="000000100000" w:firstRow="0" w:lastRow="0" w:firstColumn="0" w:lastColumn="0" w:oddVBand="0" w:evenVBand="0" w:oddHBand="1" w:evenHBand="0" w:firstRowFirstColumn="0" w:firstRowLastColumn="0" w:lastRowFirstColumn="0" w:lastRowLastColumn="0"/>
             </w:pPr>
+            <w:proofErr w:type="spellStart"/>
             <w:r>
               <w:t>int</w:t>
             </w:r>
+            <w:proofErr w:type="spellEnd"/>
           </w:p>
         </w:tc>
         <w:tc>
@@ -2989,9 +3078,11 @@
               <w:jc w:val="center"/>
               <w:cnfStyle w:val="000000000000" w:firstRow="0" w:lastRow="0" w:firstColumn="0" w:lastColumn="0" w:oddVBand="0" w:evenVBand="0" w:oddHBand="0" w:evenHBand="0" w:firstRowFirstColumn="0" w:firstRowLastColumn="0" w:lastRowFirstColumn="0" w:lastRowLastColumn="0"/>
             </w:pPr>
+            <w:proofErr w:type="spellStart"/>
             <w:r>
               <w:t>int</w:t>
             </w:r>
+            <w:proofErr w:type="spellEnd"/>
           </w:p>
         </w:tc>
         <w:tc>
@@ -3116,9 +3207,11 @@
               <w:jc w:val="center"/>
               <w:cnfStyle w:val="000000100000" w:firstRow="0" w:lastRow="0" w:firstColumn="0" w:lastColumn="0" w:oddVBand="0" w:evenVBand="0" w:oddHBand="1" w:evenHBand="0" w:firstRowFirstColumn="0" w:firstRowLastColumn="0" w:lastRowFirstColumn="0" w:lastRowLastColumn="0"/>
             </w:pPr>
+            <w:proofErr w:type="spellStart"/>
             <w:r>
               <w:t>int</w:t>
             </w:r>
+            <w:proofErr w:type="spellEnd"/>
           </w:p>
         </w:tc>
         <w:tc>
@@ -3240,9 +3333,11 @@
               <w:jc w:val="center"/>
               <w:cnfStyle w:val="000000000000" w:firstRow="0" w:lastRow="0" w:firstColumn="0" w:lastColumn="0" w:oddVBand="0" w:evenVBand="0" w:oddHBand="0" w:evenHBand="0" w:firstRowFirstColumn="0" w:firstRowLastColumn="0" w:lastRowFirstColumn="0" w:lastRowLastColumn="0"/>
             </w:pPr>
+            <w:proofErr w:type="spellStart"/>
             <w:r>
               <w:t>int</w:t>
             </w:r>
+            <w:proofErr w:type="spellEnd"/>
           </w:p>
         </w:tc>
         <w:tc>
@@ -3494,9 +3589,11 @@
               <w:jc w:val="center"/>
               <w:cnfStyle w:val="000000000000" w:firstRow="0" w:lastRow="0" w:firstColumn="0" w:lastColumn="0" w:oddVBand="0" w:evenVBand="0" w:oddHBand="0" w:evenHBand="0" w:firstRowFirstColumn="0" w:firstRowLastColumn="0" w:lastRowFirstColumn="0" w:lastRowLastColumn="0"/>
             </w:pPr>
+            <w:proofErr w:type="spellStart"/>
             <w:r>
               <w:t>int</w:t>
             </w:r>
+            <w:proofErr w:type="spellEnd"/>
           </w:p>
         </w:tc>
         <w:tc>
@@ -3621,9 +3718,11 @@
               <w:jc w:val="center"/>
               <w:cnfStyle w:val="000000100000" w:firstRow="0" w:lastRow="0" w:firstColumn="0" w:lastColumn="0" w:oddVBand="0" w:evenVBand="0" w:oddHBand="1" w:evenHBand="0" w:firstRowFirstColumn="0" w:firstRowLastColumn="0" w:lastRowFirstColumn="0" w:lastRowLastColumn="0"/>
             </w:pPr>
+            <w:proofErr w:type="spellStart"/>
             <w:r>
               <w:t>int</w:t>
             </w:r>
+            <w:proofErr w:type="spellEnd"/>
           </w:p>
         </w:tc>
         <w:tc>
@@ -3754,9 +3853,11 @@
               <w:jc w:val="center"/>
               <w:cnfStyle w:val="000000000000" w:firstRow="0" w:lastRow="0" w:firstColumn="0" w:lastColumn="0" w:oddVBand="0" w:evenVBand="0" w:oddHBand="0" w:evenHBand="0" w:firstRowFirstColumn="0" w:firstRowLastColumn="0" w:lastRowFirstColumn="0" w:lastRowLastColumn="0"/>
             </w:pPr>
+            <w:proofErr w:type="spellStart"/>
             <w:r>
               <w:t>int</w:t>
             </w:r>
+            <w:proofErr w:type="spellEnd"/>
           </w:p>
         </w:tc>
         <w:tc>
@@ -3881,9 +3982,11 @@
               <w:jc w:val="center"/>
               <w:cnfStyle w:val="000000100000" w:firstRow="0" w:lastRow="0" w:firstColumn="0" w:lastColumn="0" w:oddVBand="0" w:evenVBand="0" w:oddHBand="1" w:evenHBand="0" w:firstRowFirstColumn="0" w:firstRowLastColumn="0" w:lastRowFirstColumn="0" w:lastRowLastColumn="0"/>
             </w:pPr>
+            <w:proofErr w:type="spellStart"/>
             <w:r>
               <w:t>int</w:t>
             </w:r>
+            <w:proofErr w:type="spellEnd"/>
           </w:p>
         </w:tc>
         <w:tc>
@@ -4005,9 +4108,11 @@
               <w:jc w:val="center"/>
               <w:cnfStyle w:val="000000000000" w:firstRow="0" w:lastRow="0" w:firstColumn="0" w:lastColumn="0" w:oddVBand="0" w:evenVBand="0" w:oddHBand="0" w:evenHBand="0" w:firstRowFirstColumn="0" w:firstRowLastColumn="0" w:lastRowFirstColumn="0" w:lastRowLastColumn="0"/>
             </w:pPr>
+            <w:proofErr w:type="spellStart"/>
             <w:r>
               <w:t>int</w:t>
             </w:r>
+            <w:proofErr w:type="spellEnd"/>
           </w:p>
         </w:tc>
         <w:tc>
@@ -4132,9 +4237,11 @@
               <w:jc w:val="center"/>
               <w:cnfStyle w:val="000000100000" w:firstRow="0" w:lastRow="0" w:firstColumn="0" w:lastColumn="0" w:oddVBand="0" w:evenVBand="0" w:oddHBand="1" w:evenHBand="0" w:firstRowFirstColumn="0" w:firstRowLastColumn="0" w:lastRowFirstColumn="0" w:lastRowLastColumn="0"/>
             </w:pPr>
+            <w:proofErr w:type="spellStart"/>
             <w:r>
               <w:t>int</w:t>
             </w:r>
+            <w:proofErr w:type="spellEnd"/>
           </w:p>
         </w:tc>
         <w:tc>
@@ -4259,9 +4366,11 @@
               <w:jc w:val="center"/>
               <w:cnfStyle w:val="000000000000" w:firstRow="0" w:lastRow="0" w:firstColumn="0" w:lastColumn="0" w:oddVBand="0" w:evenVBand="0" w:oddHBand="0" w:evenHBand="0" w:firstRowFirstColumn="0" w:firstRowLastColumn="0" w:lastRowFirstColumn="0" w:lastRowLastColumn="0"/>
             </w:pPr>
+            <w:proofErr w:type="spellStart"/>
             <w:r>
               <w:t>int</w:t>
             </w:r>
+            <w:proofErr w:type="spellEnd"/>
           </w:p>
         </w:tc>
         <w:tc>
@@ -4389,9 +4498,11 @@
               <w:jc w:val="center"/>
               <w:cnfStyle w:val="000000100000" w:firstRow="0" w:lastRow="0" w:firstColumn="0" w:lastColumn="0" w:oddVBand="0" w:evenVBand="0" w:oddHBand="1" w:evenHBand="0" w:firstRowFirstColumn="0" w:firstRowLastColumn="0" w:lastRowFirstColumn="0" w:lastRowLastColumn="0"/>
             </w:pPr>
+            <w:proofErr w:type="spellStart"/>
             <w:r>
               <w:t>int</w:t>
             </w:r>
+            <w:proofErr w:type="spellEnd"/>
           </w:p>
         </w:tc>
         <w:tc>
@@ -4473,7 +4584,47 @@
         </w:numPr>
       </w:pPr>
       <w:r>
-        <w:t xml:space="preserve">On a vu que var12 et kilometrage sont tres coréllées : une seule des deux si random forrest (comportement identique) </w:t>
+        <w:t xml:space="preserve">On a vu que var12 et </w:t>
+      </w:r>
+      <w:proofErr w:type="spellStart"/>
+      <w:r>
+        <w:t>kilometrage</w:t>
+      </w:r>
+      <w:proofErr w:type="spellEnd"/>
+      <w:r>
+        <w:t xml:space="preserve"> sont </w:t>
+      </w:r>
+      <w:proofErr w:type="spellStart"/>
+      <w:r>
+        <w:t>tres</w:t>
+      </w:r>
+      <w:proofErr w:type="spellEnd"/>
+      <w:r>
+        <w:t xml:space="preserve"> </w:t>
+      </w:r>
+      <w:proofErr w:type="spellStart"/>
+      <w:r>
+        <w:t>coréllées</w:t>
+      </w:r>
+      <w:proofErr w:type="spellEnd"/>
+      <w:r>
+        <w:t xml:space="preserve"> : une seule des deux si </w:t>
+      </w:r>
+      <w:proofErr w:type="spellStart"/>
+      <w:r>
+        <w:t>random</w:t>
+      </w:r>
+      <w:proofErr w:type="spellEnd"/>
+      <w:r>
+        <w:t xml:space="preserve"> </w:t>
+      </w:r>
+      <w:proofErr w:type="spellStart"/>
+      <w:r>
+        <w:t>forrest</w:t>
+      </w:r>
+      <w:proofErr w:type="spellEnd"/>
+      <w:r>
+        <w:t xml:space="preserve"> (comportement identique) </w:t>
       </w:r>
     </w:p>
     <w:p>
@@ -4485,7 +4636,15 @@
         </w:numPr>
       </w:pPr>
       <w:r>
-        <w:t xml:space="preserve">Déterminer quelles variables mettre en char et lesquelles en int </w:t>
+        <w:t xml:space="preserve">Déterminer quelles variables mettre en char et lesquelles en </w:t>
+      </w:r>
+      <w:proofErr w:type="spellStart"/>
+      <w:r>
+        <w:t>int</w:t>
+      </w:r>
+      <w:proofErr w:type="spellEnd"/>
+      <w:r>
+        <w:t xml:space="preserve"> </w:t>
       </w:r>
     </w:p>
     <w:p>
@@ -4497,7 +4656,15 @@
         </w:numPr>
       </w:pPr>
       <w:r>
-        <w:t xml:space="preserve">Regarder les corrélations entre variable (pairs + corr) </w:t>
+        <w:t xml:space="preserve">Regarder les corrélations entre variable (pairs + </w:t>
+      </w:r>
+      <w:proofErr w:type="spellStart"/>
+      <w:r>
+        <w:t>corr</w:t>
+      </w:r>
+      <w:proofErr w:type="spellEnd"/>
+      <w:r>
+        <w:t xml:space="preserve">) </w:t>
       </w:r>
     </w:p>
     <w:p>
@@ -4521,8 +4688,13 @@
         </w:numPr>
       </w:pPr>
       <w:r>
-        <w:t>Analyser variable par variable si on les passe en quanti/quali</w:t>
-      </w:r>
+        <w:t>Analyser variable par variable si on les passe en quanti/</w:t>
+      </w:r>
+      <w:proofErr w:type="spellStart"/>
+      <w:r>
+        <w:t>quali</w:t>
+      </w:r>
+      <w:proofErr w:type="spellEnd"/>
     </w:p>
     <w:p>
       <w:pPr>
@@ -4533,7 +4705,15 @@
         </w:numPr>
       </w:pPr>
       <w:r>
-        <w:t>Regarder si Train et Test ont la même distribution ( valeurs de test non présentes dans test, …)</w:t>
+        <w:t xml:space="preserve">Regarder si Train et Test ont la même distribution </w:t>
+      </w:r>
+      <w:proofErr w:type="gramStart"/>
+      <w:r>
+        <w:t>( valeurs</w:t>
+      </w:r>
+      <w:proofErr w:type="gramEnd"/>
+      <w:r>
+        <w:t xml:space="preserve"> de test non présentes dans test, …)</w:t>
       </w:r>
     </w:p>
     <w:p>
@@ -4552,7 +4732,15 @@
       </w:pPr>
       <w:r>
         <w:lastRenderedPageBreak/>
-        <w:t xml:space="preserve">Croisement variables Devis Maif : </w:t>
+        <w:t xml:space="preserve">Croisement variables Devis </w:t>
+      </w:r>
+      <w:proofErr w:type="spellStart"/>
+      <w:r>
+        <w:t>Maif</w:t>
+      </w:r>
+      <w:proofErr w:type="spellEnd"/>
+      <w:r>
+        <w:t xml:space="preserve"> : </w:t>
       </w:r>
     </w:p>
     <w:p/>
@@ -4583,7 +4771,15 @@
         <w:t>2</w:t>
       </w:r>
       <w:r>
-        <w:t xml:space="preserve"> : Déjà assuré Maif : OUI / NON </w:t>
+        <w:t xml:space="preserve"> : Déjà assuré </w:t>
+      </w:r>
+      <w:proofErr w:type="spellStart"/>
+      <w:r>
+        <w:t>Maif</w:t>
+      </w:r>
+      <w:proofErr w:type="spellEnd"/>
+      <w:r>
+        <w:t xml:space="preserve"> : OUI / NON </w:t>
       </w:r>
     </w:p>
     <w:p>
@@ -4667,8 +4863,13 @@
         <w:t>X</w:t>
       </w:r>
       <w:r>
-        <w:t> : modele</w:t>
-      </w:r>
+        <w:t xml:space="preserve"> : </w:t>
+      </w:r>
+      <w:proofErr w:type="spellStart"/>
+      <w:r>
+        <w:t>modele</w:t>
+      </w:r>
+      <w:proofErr w:type="spellEnd"/>
     </w:p>
     <w:p>
       <w:pPr>
@@ -4787,7 +4988,15 @@
         <w:t>4 </w:t>
       </w:r>
       <w:r>
-        <w:t>: conducteur principal :    vous / conjoint / concubine / enfant a charge</w:t>
+        <w:t xml:space="preserve">: conducteur principal :    vous / conjoint / concubine / enfant </w:t>
+      </w:r>
+      <w:proofErr w:type="spellStart"/>
+      <w:r>
+        <w:t>a</w:t>
+      </w:r>
+      <w:proofErr w:type="spellEnd"/>
+      <w:r>
+        <w:t xml:space="preserve"> charge</w:t>
       </w:r>
     </w:p>
     <w:p>
@@ -4805,7 +5014,23 @@
         <w:t>3</w:t>
       </w:r>
       <w:r>
-        <w:t> : passe assuré :    assuré ailleurs   /   assuré occas maif    /   sans expérience</w:t>
+        <w:t xml:space="preserve"> : passe assuré :    assuré ailleurs   /   assuré </w:t>
+      </w:r>
+      <w:proofErr w:type="spellStart"/>
+      <w:r>
+        <w:t>occas</w:t>
+      </w:r>
+      <w:proofErr w:type="spellEnd"/>
+      <w:r>
+        <w:t xml:space="preserve"> </w:t>
+      </w:r>
+      <w:proofErr w:type="spellStart"/>
+      <w:r>
+        <w:t>maif</w:t>
+      </w:r>
+      <w:proofErr w:type="spellEnd"/>
+      <w:r>
+        <w:t xml:space="preserve">    /   sans expérience</w:t>
       </w:r>
     </w:p>
     <w:p>
@@ -4871,7 +5096,15 @@
         <w:t>N </w:t>
       </w:r>
       <w:r>
-        <w:t xml:space="preserve">: coefficient de bonus malus </w:t>
+        <w:t xml:space="preserve">: coefficient de </w:t>
+      </w:r>
+      <w:proofErr w:type="spellStart"/>
+      <w:r>
+        <w:t>bonus malus</w:t>
+      </w:r>
+      <w:proofErr w:type="spellEnd"/>
+      <w:r>
+        <w:t xml:space="preserve"> </w:t>
       </w:r>
     </w:p>
     <w:p>
@@ -4919,7 +5152,15 @@
         <w:t>2</w:t>
       </w:r>
       <w:r>
-        <w:t xml:space="preserve"> : conduite accompagnée avec la maif ? </w:t>
+        <w:t xml:space="preserve"> : conduite accompagnée avec la </w:t>
+      </w:r>
+      <w:proofErr w:type="spellStart"/>
+      <w:r>
+        <w:t>maif</w:t>
+      </w:r>
+      <w:proofErr w:type="spellEnd"/>
+      <w:r>
+        <w:t xml:space="preserve"> ? </w:t>
       </w:r>
     </w:p>
     <w:p>
@@ -4931,8 +5172,21 @@
         </w:numPr>
       </w:pPr>
       <w:r>
-        <w:t>2 : sexe :    mme / mr</w:t>
-      </w:r>
+        <w:t xml:space="preserve">2 : sexe :    </w:t>
+      </w:r>
+      <w:proofErr w:type="spellStart"/>
+      <w:r>
+        <w:t>mme</w:t>
+      </w:r>
+      <w:proofErr w:type="spellEnd"/>
+      <w:r>
+        <w:t xml:space="preserve"> / </w:t>
+      </w:r>
+      <w:proofErr w:type="spellStart"/>
+      <w:r>
+        <w:t>mr</w:t>
+      </w:r>
+      <w:proofErr w:type="spellEnd"/>
     </w:p>
     <w:p>
       <w:pPr>
@@ -5034,6 +5288,2403 @@
         <w:pStyle w:val="Titre2"/>
       </w:pPr>
       <w:r>
+        <w:t>Année naissance :</w:t>
+      </w:r>
+    </w:p>
+    <w:p>
+      <w:r>
+        <w:rPr>
+          <w:noProof/>
+          <w:lang w:eastAsia="fr-FR"/>
+        </w:rPr>
+        <w:drawing>
+          <wp:inline distT="0" distB="0" distL="0" distR="0">
+            <wp:extent cx="2081283" cy="2081283"/>
+            <wp:effectExtent l="0" t="0" r="0" b="0"/>
+            <wp:docPr id="6" name="Image 6" descr="D:\KEYRUS\5-Data Science\1-KAGGLE\3-Pricing MAIF\99__Documents\Graphe_Density_annee_naissance.png"/>
+            <wp:cNvGraphicFramePr>
+              <a:graphicFrameLocks xmlns:a="http://schemas.openxmlformats.org/drawingml/2006/main" noChangeAspect="1"/>
+            </wp:cNvGraphicFramePr>
+            <a:graphic xmlns:a="http://schemas.openxmlformats.org/drawingml/2006/main">
+              <a:graphicData uri="http://schemas.openxmlformats.org/drawingml/2006/picture">
+                <pic:pic xmlns:pic="http://schemas.openxmlformats.org/drawingml/2006/picture">
+                  <pic:nvPicPr>
+                    <pic:cNvPr id="0" name="Picture 1" descr="D:\KEYRUS\5-Data Science\1-KAGGLE\3-Pricing MAIF\99__Documents\Graphe_Density_annee_naissance.png"/>
+                    <pic:cNvPicPr>
+                      <a:picLocks noChangeAspect="1" noChangeArrowheads="1"/>
+                    </pic:cNvPicPr>
+                  </pic:nvPicPr>
+                  <pic:blipFill>
+                    <a:blip r:embed="rId6">
+                      <a:extLst>
+                        <a:ext uri="{28A0092B-C50C-407E-A947-70E740481C1C}">
+                          <a14:useLocalDpi xmlns:a14="http://schemas.microsoft.com/office/drawing/2010/main" val="0"/>
+                        </a:ext>
+                      </a:extLst>
+                    </a:blip>
+                    <a:srcRect/>
+                    <a:stretch>
+                      <a:fillRect/>
+                    </a:stretch>
+                  </pic:blipFill>
+                  <pic:spPr bwMode="auto">
+                    <a:xfrm>
+                      <a:off x="0" y="0"/>
+                      <a:ext cx="2081283" cy="2081283"/>
+                    </a:xfrm>
+                    <a:prstGeom prst="rect">
+                      <a:avLst/>
+                    </a:prstGeom>
+                    <a:noFill/>
+                    <a:ln>
+                      <a:noFill/>
+                    </a:ln>
+                  </pic:spPr>
+                </pic:pic>
+              </a:graphicData>
+            </a:graphic>
+          </wp:inline>
+        </w:drawing>
+      </w:r>
+      <w:r>
+        <w:rPr>
+          <w:noProof/>
+          <w:lang w:eastAsia="fr-FR"/>
+        </w:rPr>
+        <w:drawing>
+          <wp:inline distT="0" distB="0" distL="0" distR="0">
+            <wp:extent cx="2465639" cy="1849271"/>
+            <wp:effectExtent l="0" t="0" r="0" b="0"/>
+            <wp:docPr id="7" name="Image 7" descr="D:\KEYRUS\5-Data Science\1-KAGGLE\3-Pricing MAIF\99__Documents\Graphe_Mean_annee_naissance.png"/>
+            <wp:cNvGraphicFramePr>
+              <a:graphicFrameLocks xmlns:a="http://schemas.openxmlformats.org/drawingml/2006/main" noChangeAspect="1"/>
+            </wp:cNvGraphicFramePr>
+            <a:graphic xmlns:a="http://schemas.openxmlformats.org/drawingml/2006/main">
+              <a:graphicData uri="http://schemas.openxmlformats.org/drawingml/2006/picture">
+                <pic:pic xmlns:pic="http://schemas.openxmlformats.org/drawingml/2006/picture">
+                  <pic:nvPicPr>
+                    <pic:cNvPr id="0" name="Picture 2" descr="D:\KEYRUS\5-Data Science\1-KAGGLE\3-Pricing MAIF\99__Documents\Graphe_Mean_annee_naissance.png"/>
+                    <pic:cNvPicPr>
+                      <a:picLocks noChangeAspect="1" noChangeArrowheads="1"/>
+                    </pic:cNvPicPr>
+                  </pic:nvPicPr>
+                  <pic:blipFill>
+                    <a:blip r:embed="rId7" cstate="print">
+                      <a:extLst>
+                        <a:ext uri="{28A0092B-C50C-407E-A947-70E740481C1C}">
+                          <a14:useLocalDpi xmlns:a14="http://schemas.microsoft.com/office/drawing/2010/main" val="0"/>
+                        </a:ext>
+                      </a:extLst>
+                    </a:blip>
+                    <a:srcRect/>
+                    <a:stretch>
+                      <a:fillRect/>
+                    </a:stretch>
+                  </pic:blipFill>
+                  <pic:spPr bwMode="auto">
+                    <a:xfrm>
+                      <a:off x="0" y="0"/>
+                      <a:ext cx="2471730" cy="1853839"/>
+                    </a:xfrm>
+                    <a:prstGeom prst="rect">
+                      <a:avLst/>
+                    </a:prstGeom>
+                    <a:noFill/>
+                    <a:ln>
+                      <a:noFill/>
+                    </a:ln>
+                  </pic:spPr>
+                </pic:pic>
+              </a:graphicData>
+            </a:graphic>
+          </wp:inline>
+        </w:drawing>
+      </w:r>
+    </w:p>
+    <w:p>
+      <w:pPr>
+        <w:pStyle w:val="Paragraphedeliste"/>
+        <w:numPr>
+          <w:ilvl w:val="0"/>
+          <w:numId w:val="3"/>
+        </w:numPr>
+      </w:pPr>
+      <w:proofErr w:type="spellStart"/>
+      <w:r>
+        <w:t>Repartition</w:t>
+      </w:r>
+      <w:proofErr w:type="spellEnd"/>
+      <w:r>
+        <w:t xml:space="preserve"> test/Train : OK</w:t>
+      </w:r>
+    </w:p>
+    <w:p>
+      <w:pPr>
+        <w:pStyle w:val="Paragraphedeliste"/>
+        <w:numPr>
+          <w:ilvl w:val="0"/>
+          <w:numId w:val="3"/>
+        </w:numPr>
+      </w:pPr>
+      <w:r>
+        <w:t>Valeur bizarre en 1988 et 1989</w:t>
+      </w:r>
+    </w:p>
+    <w:p>
+      <w:pPr>
+        <w:pStyle w:val="Paragraphedeliste"/>
+        <w:numPr>
+          <w:ilvl w:val="0"/>
+          <w:numId w:val="3"/>
+        </w:numPr>
+      </w:pPr>
+      <w:r>
+        <w:t>A enlever ?</w:t>
+      </w:r>
+    </w:p>
+    <w:p>
+      <w:pPr>
+        <w:pStyle w:val="Titre2"/>
+      </w:pPr>
+      <w:r>
+        <w:t>Année permis :</w:t>
+      </w:r>
+    </w:p>
+    <w:p/>
+    <w:p>
+      <w:r>
+        <w:rPr>
+          <w:noProof/>
+          <w:lang w:eastAsia="fr-FR"/>
+        </w:rPr>
+        <w:drawing>
+          <wp:inline distT="0" distB="0" distL="0" distR="0">
+            <wp:extent cx="1951630" cy="1951630"/>
+            <wp:effectExtent l="0" t="0" r="0" b="0"/>
+            <wp:docPr id="8" name="Image 8" descr="D:\KEYRUS\5-Data Science\1-KAGGLE\3-Pricing MAIF\99__Documents\Graphe_Density_annee_permis.png"/>
+            <wp:cNvGraphicFramePr>
+              <a:graphicFrameLocks xmlns:a="http://schemas.openxmlformats.org/drawingml/2006/main" noChangeAspect="1"/>
+            </wp:cNvGraphicFramePr>
+            <a:graphic xmlns:a="http://schemas.openxmlformats.org/drawingml/2006/main">
+              <a:graphicData uri="http://schemas.openxmlformats.org/drawingml/2006/picture">
+                <pic:pic xmlns:pic="http://schemas.openxmlformats.org/drawingml/2006/picture">
+                  <pic:nvPicPr>
+                    <pic:cNvPr id="0" name="Picture 3" descr="D:\KEYRUS\5-Data Science\1-KAGGLE\3-Pricing MAIF\99__Documents\Graphe_Density_annee_permis.png"/>
+                    <pic:cNvPicPr>
+                      <a:picLocks noChangeAspect="1" noChangeArrowheads="1"/>
+                    </pic:cNvPicPr>
+                  </pic:nvPicPr>
+                  <pic:blipFill>
+                    <a:blip r:embed="rId8" cstate="print">
+                      <a:extLst>
+                        <a:ext uri="{28A0092B-C50C-407E-A947-70E740481C1C}">
+                          <a14:useLocalDpi xmlns:a14="http://schemas.microsoft.com/office/drawing/2010/main" val="0"/>
+                        </a:ext>
+                      </a:extLst>
+                    </a:blip>
+                    <a:srcRect/>
+                    <a:stretch>
+                      <a:fillRect/>
+                    </a:stretch>
+                  </pic:blipFill>
+                  <pic:spPr bwMode="auto">
+                    <a:xfrm>
+                      <a:off x="0" y="0"/>
+                      <a:ext cx="1951630" cy="1951630"/>
+                    </a:xfrm>
+                    <a:prstGeom prst="rect">
+                      <a:avLst/>
+                    </a:prstGeom>
+                    <a:noFill/>
+                    <a:ln>
+                      <a:noFill/>
+                    </a:ln>
+                  </pic:spPr>
+                </pic:pic>
+              </a:graphicData>
+            </a:graphic>
+          </wp:inline>
+        </w:drawing>
+      </w:r>
+      <w:r>
+        <w:rPr>
+          <w:noProof/>
+          <w:lang w:eastAsia="fr-FR"/>
+        </w:rPr>
+        <w:drawing>
+          <wp:inline distT="0" distB="0" distL="0" distR="0">
+            <wp:extent cx="2240454" cy="1680378"/>
+            <wp:effectExtent l="0" t="0" r="7620" b="0"/>
+            <wp:docPr id="9" name="Image 9" descr="D:\KEYRUS\5-Data Science\1-KAGGLE\3-Pricing MAIF\99__Documents\Graphe_Mean_annee_permis.png"/>
+            <wp:cNvGraphicFramePr>
+              <a:graphicFrameLocks xmlns:a="http://schemas.openxmlformats.org/drawingml/2006/main" noChangeAspect="1"/>
+            </wp:cNvGraphicFramePr>
+            <a:graphic xmlns:a="http://schemas.openxmlformats.org/drawingml/2006/main">
+              <a:graphicData uri="http://schemas.openxmlformats.org/drawingml/2006/picture">
+                <pic:pic xmlns:pic="http://schemas.openxmlformats.org/drawingml/2006/picture">
+                  <pic:nvPicPr>
+                    <pic:cNvPr id="0" name="Picture 4" descr="D:\KEYRUS\5-Data Science\1-KAGGLE\3-Pricing MAIF\99__Documents\Graphe_Mean_annee_permis.png"/>
+                    <pic:cNvPicPr>
+                      <a:picLocks noChangeAspect="1" noChangeArrowheads="1"/>
+                    </pic:cNvPicPr>
+                  </pic:nvPicPr>
+                  <pic:blipFill>
+                    <a:blip r:embed="rId9" cstate="print">
+                      <a:extLst>
+                        <a:ext uri="{28A0092B-C50C-407E-A947-70E740481C1C}">
+                          <a14:useLocalDpi xmlns:a14="http://schemas.microsoft.com/office/drawing/2010/main" val="0"/>
+                        </a:ext>
+                      </a:extLst>
+                    </a:blip>
+                    <a:srcRect/>
+                    <a:stretch>
+                      <a:fillRect/>
+                    </a:stretch>
+                  </pic:blipFill>
+                  <pic:spPr bwMode="auto">
+                    <a:xfrm>
+                      <a:off x="0" y="0"/>
+                      <a:ext cx="2245339" cy="1684042"/>
+                    </a:xfrm>
+                    <a:prstGeom prst="rect">
+                      <a:avLst/>
+                    </a:prstGeom>
+                    <a:noFill/>
+                    <a:ln>
+                      <a:noFill/>
+                    </a:ln>
+                  </pic:spPr>
+                </pic:pic>
+              </a:graphicData>
+            </a:graphic>
+          </wp:inline>
+        </w:drawing>
+      </w:r>
+    </w:p>
+    <w:p>
+      <w:pPr>
+        <w:pStyle w:val="Paragraphedeliste"/>
+        <w:numPr>
+          <w:ilvl w:val="0"/>
+          <w:numId w:val="3"/>
+        </w:numPr>
+      </w:pPr>
+      <w:r>
+        <w:t xml:space="preserve">IDEM que </w:t>
+      </w:r>
+      <w:proofErr w:type="spellStart"/>
+      <w:r>
+        <w:t>précedement</w:t>
+      </w:r>
+      <w:proofErr w:type="spellEnd"/>
+    </w:p>
+    <w:p>
+      <w:pPr>
+        <w:pStyle w:val="Titre2"/>
+      </w:pPr>
+      <w:proofErr w:type="spellStart"/>
+      <w:r>
+        <w:t>Annee</w:t>
+      </w:r>
+      <w:proofErr w:type="spellEnd"/>
+      <w:r>
+        <w:t xml:space="preserve"> naissance et année de permis:</w:t>
+      </w:r>
+    </w:p>
+    <w:p/>
+    <w:p>
+      <w:r>
+        <w:t>Si on regarde l’année de naissance et l’année de permis, ces variables sont très corrélées. Une régression linéaire de la date de permis en fonctions de la data de naissance donne : permis = 1.00000 * naissance  + 18.83.</w:t>
+      </w:r>
+    </w:p>
+    <w:p>
+      <w:r>
+        <w:t xml:space="preserve">Ces variables d’années ne semblent pas avoir d’influence simple à définir sur le prix de l’assurance. On peut donc créer d’autres variables à partir de ces dernières : </w:t>
+      </w:r>
+    </w:p>
+    <w:p>
+      <w:r>
+        <w:rPr>
+          <w:noProof/>
+          <w:lang w:eastAsia="fr-FR"/>
+        </w:rPr>
+        <w:lastRenderedPageBreak/>
+        <w:drawing>
+          <wp:inline distT="0" distB="0" distL="0" distR="0" wp14:anchorId="04064815" wp14:editId="0007F9EA">
+            <wp:extent cx="2872007" cy="3145809"/>
+            <wp:effectExtent l="0" t="0" r="5080" b="0"/>
+            <wp:docPr id="2" name="Image 2"/>
+            <wp:cNvGraphicFramePr>
+              <a:graphicFrameLocks xmlns:a="http://schemas.openxmlformats.org/drawingml/2006/main" noChangeAspect="1"/>
+            </wp:cNvGraphicFramePr>
+            <a:graphic xmlns:a="http://schemas.openxmlformats.org/drawingml/2006/main">
+              <a:graphicData uri="http://schemas.openxmlformats.org/drawingml/2006/picture">
+                <pic:pic xmlns:pic="http://schemas.openxmlformats.org/drawingml/2006/picture">
+                  <pic:nvPicPr>
+                    <pic:cNvPr id="0" name=""/>
+                    <pic:cNvPicPr/>
+                  </pic:nvPicPr>
+                  <pic:blipFill>
+                    <a:blip r:embed="rId10"/>
+                    <a:stretch>
+                      <a:fillRect/>
+                    </a:stretch>
+                  </pic:blipFill>
+                  <pic:spPr>
+                    <a:xfrm>
+                      <a:off x="0" y="0"/>
+                      <a:ext cx="2872510" cy="3146359"/>
+                    </a:xfrm>
+                    <a:prstGeom prst="rect">
+                      <a:avLst/>
+                    </a:prstGeom>
+                  </pic:spPr>
+                </pic:pic>
+              </a:graphicData>
+            </a:graphic>
+          </wp:inline>
+        </w:drawing>
+      </w:r>
+    </w:p>
+    <w:p>
+      <w:r>
+        <w:t xml:space="preserve">Il nous faudrait un moyen de recréer ces données : par exemple : </w:t>
+      </w:r>
+    </w:p>
+    <w:p>
+      <w:pPr>
+        <w:pStyle w:val="Paragraphedeliste"/>
+        <w:numPr>
+          <w:ilvl w:val="0"/>
+          <w:numId w:val="2"/>
+        </w:numPr>
+      </w:pPr>
+      <w:proofErr w:type="spellStart"/>
+      <w:r>
+        <w:t>Annee</w:t>
+      </w:r>
+      <w:proofErr w:type="spellEnd"/>
+      <w:r>
+        <w:t xml:space="preserve"> de naissance + </w:t>
+      </w:r>
+      <w:proofErr w:type="spellStart"/>
+      <w:r>
+        <w:t>age</w:t>
+      </w:r>
+      <w:proofErr w:type="spellEnd"/>
+      <w:r>
+        <w:t xml:space="preserve"> du permis </w:t>
+      </w:r>
+    </w:p>
+    <w:p>
+      <w:pPr>
+        <w:pStyle w:val="Paragraphedeliste"/>
+        <w:numPr>
+          <w:ilvl w:val="0"/>
+          <w:numId w:val="2"/>
+        </w:numPr>
+      </w:pPr>
+      <w:r>
+        <w:t xml:space="preserve">Age du permis + </w:t>
+      </w:r>
+      <w:proofErr w:type="spellStart"/>
+      <w:r>
+        <w:t>age</w:t>
+      </w:r>
+      <w:proofErr w:type="spellEnd"/>
+      <w:r>
+        <w:t xml:space="preserve"> actuel + </w:t>
+      </w:r>
+      <w:proofErr w:type="spellStart"/>
+      <w:r>
+        <w:t>age</w:t>
+      </w:r>
+      <w:proofErr w:type="spellEnd"/>
+      <w:r>
+        <w:t xml:space="preserve"> depuis permis</w:t>
+      </w:r>
+    </w:p>
+    <w:p/>
+    <w:p>
+      <w:r>
+        <w:t xml:space="preserve">On fait le test de créer les variables : </w:t>
+      </w:r>
+    </w:p>
+    <w:p>
+      <w:pPr>
+        <w:pStyle w:val="Paragraphedeliste"/>
+        <w:numPr>
+          <w:ilvl w:val="0"/>
+          <w:numId w:val="2"/>
+        </w:numPr>
+        <w:rPr>
+          <w:highlight w:val="green"/>
+        </w:rPr>
+      </w:pPr>
+      <w:r>
+        <w:rPr>
+          <w:highlight w:val="green"/>
+        </w:rPr>
+        <w:t>Age lors de l’obtention du permis (</w:t>
+      </w:r>
+      <w:proofErr w:type="spellStart"/>
+      <w:r>
+        <w:rPr>
+          <w:highlight w:val="green"/>
+        </w:rPr>
+        <w:t>année_permis</w:t>
+      </w:r>
+      <w:proofErr w:type="spellEnd"/>
+      <w:r>
+        <w:rPr>
+          <w:highlight w:val="green"/>
+        </w:rPr>
+        <w:t xml:space="preserve"> – </w:t>
+      </w:r>
+      <w:proofErr w:type="spellStart"/>
+      <w:r>
+        <w:rPr>
+          <w:highlight w:val="green"/>
+        </w:rPr>
+        <w:t>année_naissance</w:t>
+      </w:r>
+      <w:proofErr w:type="spellEnd"/>
+      <w:r>
+        <w:rPr>
+          <w:highlight w:val="green"/>
+        </w:rPr>
+        <w:t>)</w:t>
+      </w:r>
+    </w:p>
+    <w:p>
+      <w:pPr>
+        <w:pStyle w:val="Paragraphedeliste"/>
+        <w:numPr>
+          <w:ilvl w:val="0"/>
+          <w:numId w:val="2"/>
+        </w:numPr>
+      </w:pPr>
+      <w:r>
+        <w:t xml:space="preserve">Age actuel </w:t>
+      </w:r>
+    </w:p>
+    <w:p>
+      <w:pPr>
+        <w:pStyle w:val="Paragraphedeliste"/>
+        <w:numPr>
+          <w:ilvl w:val="0"/>
+          <w:numId w:val="2"/>
+        </w:numPr>
+        <w:rPr>
+          <w:highlight w:val="green"/>
+        </w:rPr>
+      </w:pPr>
+      <w:r>
+        <w:rPr>
+          <w:highlight w:val="green"/>
+        </w:rPr>
+        <w:t xml:space="preserve">Durée depuis le permis </w:t>
+      </w:r>
+      <w:r>
+        <w:rPr>
+          <w:highlight w:val="green"/>
+        </w:rPr>
+        <w:t>(2016 – année permis) =&gt; VAR 1 !!</w:t>
+      </w:r>
+    </w:p>
+    <w:p>
+      <w:r>
+        <w:t xml:space="preserve">On obtient les valeurs moyennes suivantes pour l’assurance : </w:t>
+      </w:r>
+    </w:p>
+    <w:p>
+      <w:r>
+        <w:rPr>
+          <w:noProof/>
+          <w:lang w:eastAsia="fr-FR"/>
+        </w:rPr>
+        <w:lastRenderedPageBreak/>
+        <w:drawing>
+          <wp:inline distT="0" distB="0" distL="0" distR="0" wp14:anchorId="4D0B46E5" wp14:editId="44ABA492">
+            <wp:extent cx="3009828" cy="3159456"/>
+            <wp:effectExtent l="133350" t="114300" r="153035" b="155575"/>
+            <wp:docPr id="1" name="Image 1"/>
+            <wp:cNvGraphicFramePr>
+              <a:graphicFrameLocks xmlns:a="http://schemas.openxmlformats.org/drawingml/2006/main" noChangeAspect="1"/>
+            </wp:cNvGraphicFramePr>
+            <a:graphic xmlns:a="http://schemas.openxmlformats.org/drawingml/2006/main">
+              <a:graphicData uri="http://schemas.openxmlformats.org/drawingml/2006/picture">
+                <pic:pic xmlns:pic="http://schemas.openxmlformats.org/drawingml/2006/picture">
+                  <pic:nvPicPr>
+                    <pic:cNvPr id="0" name=""/>
+                    <pic:cNvPicPr/>
+                  </pic:nvPicPr>
+                  <pic:blipFill>
+                    <a:blip r:embed="rId11"/>
+                    <a:stretch>
+                      <a:fillRect/>
+                    </a:stretch>
+                  </pic:blipFill>
+                  <pic:spPr>
+                    <a:xfrm>
+                      <a:off x="0" y="0"/>
+                      <a:ext cx="3011216" cy="3160913"/>
+                    </a:xfrm>
+                    <a:prstGeom prst="rect">
+                      <a:avLst/>
+                    </a:prstGeom>
+                    <a:solidFill>
+                      <a:srgbClr val="FFFFFF">
+                        <a:shade val="85000"/>
+                      </a:srgbClr>
+                    </a:solidFill>
+                    <a:ln w="88900" cap="sq">
+                      <a:solidFill>
+                        <a:srgbClr val="FFFFFF"/>
+                      </a:solidFill>
+                      <a:miter lim="800000"/>
+                    </a:ln>
+                    <a:effectLst>
+                      <a:outerShdw blurRad="55000" dist="18000" dir="5400000" algn="tl" rotWithShape="0">
+                        <a:srgbClr val="000000">
+                          <a:alpha val="40000"/>
+                        </a:srgbClr>
+                      </a:outerShdw>
+                    </a:effectLst>
+                    <a:scene3d>
+                      <a:camera prst="orthographicFront"/>
+                      <a:lightRig rig="twoPt" dir="t">
+                        <a:rot lat="0" lon="0" rev="7200000"/>
+                      </a:lightRig>
+                    </a:scene3d>
+                    <a:sp3d>
+                      <a:bevelT w="25400" h="19050"/>
+                      <a:contourClr>
+                        <a:srgbClr val="FFFFFF"/>
+                      </a:contourClr>
+                    </a:sp3d>
+                  </pic:spPr>
+                </pic:pic>
+              </a:graphicData>
+            </a:graphic>
+          </wp:inline>
+        </w:drawing>
+      </w:r>
+    </w:p>
+    <w:p>
+      <w:r>
+        <w:t xml:space="preserve">Et les effectifs suivant en proportions : </w:t>
+      </w:r>
+    </w:p>
+    <w:p>
+      <w:r>
+        <w:rPr>
+          <w:noProof/>
+          <w:lang w:eastAsia="fr-FR"/>
+        </w:rPr>
+        <w:drawing>
+          <wp:inline distT="0" distB="0" distL="0" distR="0" wp14:anchorId="07D5534D" wp14:editId="1DE977C8">
+            <wp:extent cx="2955579" cy="3452884"/>
+            <wp:effectExtent l="133350" t="95250" r="149860" b="167005"/>
+            <wp:docPr id="3" name="Image 3"/>
+            <wp:cNvGraphicFramePr>
+              <a:graphicFrameLocks xmlns:a="http://schemas.openxmlformats.org/drawingml/2006/main" noChangeAspect="1"/>
+            </wp:cNvGraphicFramePr>
+            <a:graphic xmlns:a="http://schemas.openxmlformats.org/drawingml/2006/main">
+              <a:graphicData uri="http://schemas.openxmlformats.org/drawingml/2006/picture">
+                <pic:pic xmlns:pic="http://schemas.openxmlformats.org/drawingml/2006/picture">
+                  <pic:nvPicPr>
+                    <pic:cNvPr id="0" name=""/>
+                    <pic:cNvPicPr/>
+                  </pic:nvPicPr>
+                  <pic:blipFill>
+                    <a:blip r:embed="rId12"/>
+                    <a:stretch>
+                      <a:fillRect/>
+                    </a:stretch>
+                  </pic:blipFill>
+                  <pic:spPr>
+                    <a:xfrm>
+                      <a:off x="0" y="0"/>
+                      <a:ext cx="2960276" cy="3458372"/>
+                    </a:xfrm>
+                    <a:prstGeom prst="rect">
+                      <a:avLst/>
+                    </a:prstGeom>
+                    <a:solidFill>
+                      <a:srgbClr val="FFFFFF">
+                        <a:shade val="85000"/>
+                      </a:srgbClr>
+                    </a:solidFill>
+                    <a:ln w="88900" cap="sq">
+                      <a:solidFill>
+                        <a:srgbClr val="FFFFFF"/>
+                      </a:solidFill>
+                      <a:miter lim="800000"/>
+                    </a:ln>
+                    <a:effectLst>
+                      <a:outerShdw blurRad="55000" dist="18000" dir="5400000" algn="tl" rotWithShape="0">
+                        <a:srgbClr val="000000">
+                          <a:alpha val="40000"/>
+                        </a:srgbClr>
+                      </a:outerShdw>
+                    </a:effectLst>
+                    <a:scene3d>
+                      <a:camera prst="orthographicFront"/>
+                      <a:lightRig rig="twoPt" dir="t">
+                        <a:rot lat="0" lon="0" rev="7200000"/>
+                      </a:lightRig>
+                    </a:scene3d>
+                    <a:sp3d>
+                      <a:bevelT w="25400" h="19050"/>
+                      <a:contourClr>
+                        <a:srgbClr val="FFFFFF"/>
+                      </a:contourClr>
+                    </a:sp3d>
+                  </pic:spPr>
+                </pic:pic>
+              </a:graphicData>
+            </a:graphic>
+          </wp:inline>
+        </w:drawing>
+      </w:r>
+    </w:p>
+    <w:p/>
+    <w:p>
+      <w:r>
+        <w:t>Il semblerait pertinent de remplacer « </w:t>
+      </w:r>
+      <w:proofErr w:type="spellStart"/>
+      <w:r>
+        <w:t>annee_naissance</w:t>
+      </w:r>
+      <w:proofErr w:type="spellEnd"/>
+      <w:r>
+        <w:t> » et « </w:t>
+      </w:r>
+      <w:proofErr w:type="spellStart"/>
+      <w:r>
+        <w:t>annee_permis</w:t>
+      </w:r>
+      <w:proofErr w:type="spellEnd"/>
+      <w:r>
+        <w:t> » par « </w:t>
+      </w:r>
+      <w:proofErr w:type="spellStart"/>
+      <w:r>
+        <w:t>age_permis</w:t>
+      </w:r>
+      <w:proofErr w:type="spellEnd"/>
+      <w:r>
+        <w:t> » et une des deux variables créées parmi (« </w:t>
+      </w:r>
+      <w:proofErr w:type="spellStart"/>
+      <w:r>
+        <w:t>age_actuel</w:t>
+      </w:r>
+      <w:proofErr w:type="spellEnd"/>
+      <w:r>
+        <w:t> » et « </w:t>
+      </w:r>
+      <w:proofErr w:type="spellStart"/>
+      <w:r>
+        <w:t>duree_depuis_permis</w:t>
+      </w:r>
+      <w:proofErr w:type="spellEnd"/>
+      <w:r>
+        <w:t xml:space="preserve"> », qui semblent très corrélées). </w:t>
+      </w:r>
+    </w:p>
+    <w:p/>
+    <w:p>
+      <w:pPr>
+        <w:pStyle w:val="Paragraphedeliste"/>
+        <w:numPr>
+          <w:ilvl w:val="0"/>
+          <w:numId w:val="4"/>
+        </w:numPr>
+        <w:rPr>
+          <w:highlight w:val="yellow"/>
+        </w:rPr>
+      </w:pPr>
+      <w:r>
+        <w:rPr>
+          <w:highlight w:val="yellow"/>
+        </w:rPr>
+        <w:lastRenderedPageBreak/>
+        <w:t xml:space="preserve">Valeur </w:t>
+      </w:r>
+      <w:proofErr w:type="spellStart"/>
+      <w:r>
+        <w:rPr>
+          <w:highlight w:val="yellow"/>
+        </w:rPr>
+        <w:t>abérante</w:t>
+      </w:r>
+      <w:proofErr w:type="spellEnd"/>
+      <w:r>
+        <w:rPr>
+          <w:highlight w:val="yellow"/>
+        </w:rPr>
+        <w:t xml:space="preserve"> à remplacer par régression linéaire</w:t>
+      </w:r>
+    </w:p>
+    <w:p>
+      <w:pPr>
+        <w:pStyle w:val="Titre2"/>
+      </w:pPr>
+      <w:r>
+        <w:t>Marque :</w:t>
+      </w:r>
+    </w:p>
+    <w:p/>
+    <w:p>
+      <w:r>
+        <w:rPr>
+          <w:noProof/>
+          <w:lang w:eastAsia="fr-FR"/>
+        </w:rPr>
+        <w:drawing>
+          <wp:inline distT="0" distB="0" distL="0" distR="0">
+            <wp:extent cx="2738589" cy="2053988"/>
+            <wp:effectExtent l="0" t="0" r="5080" b="3810"/>
+            <wp:docPr id="10" name="Image 10" descr="D:\KEYRUS\5-Data Science\1-KAGGLE\3-Pricing MAIF\99__Documents\Graphe_Mean_marque.png"/>
+            <wp:cNvGraphicFramePr>
+              <a:graphicFrameLocks xmlns:a="http://schemas.openxmlformats.org/drawingml/2006/main" noChangeAspect="1"/>
+            </wp:cNvGraphicFramePr>
+            <a:graphic xmlns:a="http://schemas.openxmlformats.org/drawingml/2006/main">
+              <a:graphicData uri="http://schemas.openxmlformats.org/drawingml/2006/picture">
+                <pic:pic xmlns:pic="http://schemas.openxmlformats.org/drawingml/2006/picture">
+                  <pic:nvPicPr>
+                    <pic:cNvPr id="0" name="Picture 5" descr="D:\KEYRUS\5-Data Science\1-KAGGLE\3-Pricing MAIF\99__Documents\Graphe_Mean_marque.png"/>
+                    <pic:cNvPicPr>
+                      <a:picLocks noChangeAspect="1" noChangeArrowheads="1"/>
+                    </pic:cNvPicPr>
+                  </pic:nvPicPr>
+                  <pic:blipFill>
+                    <a:blip r:embed="rId13" cstate="print">
+                      <a:extLst>
+                        <a:ext uri="{28A0092B-C50C-407E-A947-70E740481C1C}">
+                          <a14:useLocalDpi xmlns:a14="http://schemas.microsoft.com/office/drawing/2010/main" val="0"/>
+                        </a:ext>
+                      </a:extLst>
+                    </a:blip>
+                    <a:srcRect/>
+                    <a:stretch>
+                      <a:fillRect/>
+                    </a:stretch>
+                  </pic:blipFill>
+                  <pic:spPr bwMode="auto">
+                    <a:xfrm>
+                      <a:off x="0" y="0"/>
+                      <a:ext cx="2739922" cy="2054987"/>
+                    </a:xfrm>
+                    <a:prstGeom prst="rect">
+                      <a:avLst/>
+                    </a:prstGeom>
+                    <a:noFill/>
+                    <a:ln>
+                      <a:noFill/>
+                    </a:ln>
+                  </pic:spPr>
+                </pic:pic>
+              </a:graphicData>
+            </a:graphic>
+          </wp:inline>
+        </w:drawing>
+      </w:r>
+    </w:p>
+    <w:p>
+      <w:pPr>
+        <w:pStyle w:val="Paragraphedeliste"/>
+        <w:numPr>
+          <w:ilvl w:val="0"/>
+          <w:numId w:val="4"/>
+        </w:numPr>
+      </w:pPr>
+      <w:r>
+        <w:t>Beaucoup de valeurs différentes (155 train vs74 test)</w:t>
+      </w:r>
+    </w:p>
+    <w:p>
+      <w:pPr>
+        <w:pStyle w:val="Paragraphedeliste"/>
+        <w:numPr>
+          <w:ilvl w:val="0"/>
+          <w:numId w:val="4"/>
+        </w:numPr>
+      </w:pPr>
+      <w:r>
+        <w:t>2 nouvelles valeurs dans test (GEELY/SOVAM)</w:t>
+      </w:r>
+    </w:p>
+    <w:p>
+      <w:pPr>
+        <w:pStyle w:val="Paragraphedeliste"/>
+        <w:numPr>
+          <w:ilvl w:val="0"/>
+          <w:numId w:val="4"/>
+        </w:numPr>
+      </w:pPr>
+      <w:r>
+        <w:t>Var importante</w:t>
+      </w:r>
+    </w:p>
+    <w:p>
+      <w:pPr>
+        <w:pStyle w:val="Paragraphedeliste"/>
+        <w:numPr>
+          <w:ilvl w:val="0"/>
+          <w:numId w:val="4"/>
+        </w:numPr>
+        <w:rPr>
+          <w:highlight w:val="yellow"/>
+        </w:rPr>
+      </w:pPr>
+      <w:r>
+        <w:rPr>
+          <w:highlight w:val="yellow"/>
+        </w:rPr>
+        <w:t>A traiter après ? soit cluster de marque + soit croisement avec gamme (var8)</w:t>
+      </w:r>
+    </w:p>
+    <w:p>
+      <w:pPr>
+        <w:pStyle w:val="Titre2"/>
+      </w:pPr>
+      <w:proofErr w:type="spellStart"/>
+      <w:r>
+        <w:t>Puis_fiscale</w:t>
+      </w:r>
+      <w:proofErr w:type="spellEnd"/>
+      <w:r>
+        <w:t> :</w:t>
+      </w:r>
+    </w:p>
+    <w:p>
+      <w:r>
+        <w:rPr>
+          <w:noProof/>
+          <w:lang w:eastAsia="fr-FR"/>
+        </w:rPr>
+        <w:drawing>
+          <wp:inline distT="0" distB="0" distL="0" distR="0" wp14:anchorId="76D0652B" wp14:editId="33C608E6">
+            <wp:extent cx="2115403" cy="2115403"/>
+            <wp:effectExtent l="0" t="0" r="0" b="0"/>
+            <wp:docPr id="11" name="Image 11" descr="D:\KEYRUS\5-Data Science\1-KAGGLE\3-Pricing MAIF\99__Documents\Graphe_Density_puis_fiscale.png"/>
+            <wp:cNvGraphicFramePr>
+              <a:graphicFrameLocks xmlns:a="http://schemas.openxmlformats.org/drawingml/2006/main" noChangeAspect="1"/>
+            </wp:cNvGraphicFramePr>
+            <a:graphic xmlns:a="http://schemas.openxmlformats.org/drawingml/2006/main">
+              <a:graphicData uri="http://schemas.openxmlformats.org/drawingml/2006/picture">
+                <pic:pic xmlns:pic="http://schemas.openxmlformats.org/drawingml/2006/picture">
+                  <pic:nvPicPr>
+                    <pic:cNvPr id="0" name="Picture 6" descr="D:\KEYRUS\5-Data Science\1-KAGGLE\3-Pricing MAIF\99__Documents\Graphe_Density_puis_fiscale.png"/>
+                    <pic:cNvPicPr>
+                      <a:picLocks noChangeAspect="1" noChangeArrowheads="1"/>
+                    </pic:cNvPicPr>
+                  </pic:nvPicPr>
+                  <pic:blipFill>
+                    <a:blip r:embed="rId14">
+                      <a:extLst>
+                        <a:ext uri="{28A0092B-C50C-407E-A947-70E740481C1C}">
+                          <a14:useLocalDpi xmlns:a14="http://schemas.microsoft.com/office/drawing/2010/main" val="0"/>
+                        </a:ext>
+                      </a:extLst>
+                    </a:blip>
+                    <a:srcRect/>
+                    <a:stretch>
+                      <a:fillRect/>
+                    </a:stretch>
+                  </pic:blipFill>
+                  <pic:spPr bwMode="auto">
+                    <a:xfrm>
+                      <a:off x="0" y="0"/>
+                      <a:ext cx="2115403" cy="2115403"/>
+                    </a:xfrm>
+                    <a:prstGeom prst="rect">
+                      <a:avLst/>
+                    </a:prstGeom>
+                    <a:noFill/>
+                    <a:ln>
+                      <a:noFill/>
+                    </a:ln>
+                  </pic:spPr>
+                </pic:pic>
+              </a:graphicData>
+            </a:graphic>
+          </wp:inline>
+        </w:drawing>
+      </w:r>
+      <w:r>
+        <w:rPr>
+          <w:noProof/>
+          <w:lang w:eastAsia="fr-FR"/>
+        </w:rPr>
+        <w:drawing>
+          <wp:inline distT="0" distB="0" distL="0" distR="0" wp14:anchorId="0C7CFCAE" wp14:editId="31F649B2">
+            <wp:extent cx="2456597" cy="1842489"/>
+            <wp:effectExtent l="0" t="0" r="1270" b="5715"/>
+            <wp:docPr id="12" name="Image 12" descr="D:\KEYRUS\5-Data Science\1-KAGGLE\3-Pricing MAIF\99__Documents\Graphe_Mean_puis_fiscale.png"/>
+            <wp:cNvGraphicFramePr>
+              <a:graphicFrameLocks xmlns:a="http://schemas.openxmlformats.org/drawingml/2006/main" noChangeAspect="1"/>
+            </wp:cNvGraphicFramePr>
+            <a:graphic xmlns:a="http://schemas.openxmlformats.org/drawingml/2006/main">
+              <a:graphicData uri="http://schemas.openxmlformats.org/drawingml/2006/picture">
+                <pic:pic xmlns:pic="http://schemas.openxmlformats.org/drawingml/2006/picture">
+                  <pic:nvPicPr>
+                    <pic:cNvPr id="0" name="Picture 7" descr="D:\KEYRUS\5-Data Science\1-KAGGLE\3-Pricing MAIF\99__Documents\Graphe_Mean_puis_fiscale.png"/>
+                    <pic:cNvPicPr>
+                      <a:picLocks noChangeAspect="1" noChangeArrowheads="1"/>
+                    </pic:cNvPicPr>
+                  </pic:nvPicPr>
+                  <pic:blipFill>
+                    <a:blip r:embed="rId15" cstate="print">
+                      <a:extLst>
+                        <a:ext uri="{28A0092B-C50C-407E-A947-70E740481C1C}">
+                          <a14:useLocalDpi xmlns:a14="http://schemas.microsoft.com/office/drawing/2010/main" val="0"/>
+                        </a:ext>
+                      </a:extLst>
+                    </a:blip>
+                    <a:srcRect/>
+                    <a:stretch>
+                      <a:fillRect/>
+                    </a:stretch>
+                  </pic:blipFill>
+                  <pic:spPr bwMode="auto">
+                    <a:xfrm>
+                      <a:off x="0" y="0"/>
+                      <a:ext cx="2459802" cy="1844893"/>
+                    </a:xfrm>
+                    <a:prstGeom prst="rect">
+                      <a:avLst/>
+                    </a:prstGeom>
+                    <a:noFill/>
+                    <a:ln>
+                      <a:noFill/>
+                    </a:ln>
+                  </pic:spPr>
+                </pic:pic>
+              </a:graphicData>
+            </a:graphic>
+          </wp:inline>
+        </w:drawing>
+      </w:r>
+    </w:p>
+    <w:p>
+      <w:pPr>
+        <w:pStyle w:val="Paragraphedeliste"/>
+        <w:numPr>
+          <w:ilvl w:val="0"/>
+          <w:numId w:val="4"/>
+        </w:numPr>
+      </w:pPr>
+      <w:r>
+        <w:t>Chevaux</w:t>
+      </w:r>
+    </w:p>
+    <w:p>
+      <w:pPr>
+        <w:pStyle w:val="Paragraphedeliste"/>
+        <w:numPr>
+          <w:ilvl w:val="0"/>
+          <w:numId w:val="4"/>
+        </w:numPr>
+      </w:pPr>
+      <w:r>
+        <w:t xml:space="preserve">Plus </w:t>
+      </w:r>
+      <w:proofErr w:type="spellStart"/>
+      <w:r>
+        <w:t>éléve</w:t>
+      </w:r>
+      <w:proofErr w:type="spellEnd"/>
+      <w:r>
+        <w:t>, plus chevaux, plus voiture puissante, plus prime élevé</w:t>
+      </w:r>
+    </w:p>
+    <w:p>
+      <w:pPr>
+        <w:pStyle w:val="Paragraphedeliste"/>
+        <w:numPr>
+          <w:ilvl w:val="0"/>
+          <w:numId w:val="4"/>
+        </w:numPr>
+      </w:pPr>
+      <w:r>
+        <w:t>Effectif identique (train/test)</w:t>
+      </w:r>
+    </w:p>
+    <w:p>
+      <w:pPr>
+        <w:pStyle w:val="Paragraphedeliste"/>
+        <w:numPr>
+          <w:ilvl w:val="0"/>
+          <w:numId w:val="4"/>
+        </w:numPr>
+      </w:pPr>
+      <w:r>
+        <w:t xml:space="preserve">En classe, </w:t>
+      </w:r>
+    </w:p>
+    <w:p>
+      <w:pPr>
+        <w:pStyle w:val="Paragraphedeliste"/>
+        <w:numPr>
+          <w:ilvl w:val="1"/>
+          <w:numId w:val="4"/>
+        </w:numPr>
+        <w:rPr>
+          <w:highlight w:val="green"/>
+        </w:rPr>
+      </w:pPr>
+      <w:r>
+        <w:rPr>
+          <w:highlight w:val="green"/>
+        </w:rPr>
+        <w:t>2 classes</w:t>
+      </w:r>
+    </w:p>
+    <w:p>
+      <w:pPr>
+        <w:pStyle w:val="Paragraphedeliste"/>
+        <w:numPr>
+          <w:ilvl w:val="1"/>
+          <w:numId w:val="4"/>
+        </w:numPr>
+        <w:rPr>
+          <w:highlight w:val="yellow"/>
+        </w:rPr>
+      </w:pPr>
+      <w:r>
+        <w:rPr>
+          <w:highlight w:val="yellow"/>
+        </w:rPr>
+        <w:t>6 classes</w:t>
+      </w:r>
+    </w:p>
+    <w:p>
+      <w:pPr>
+        <w:pStyle w:val="Titre2"/>
+      </w:pPr>
+      <w:proofErr w:type="spellStart"/>
+      <w:r>
+        <w:lastRenderedPageBreak/>
+        <w:t>Anc_veh</w:t>
+      </w:r>
+      <w:proofErr w:type="spellEnd"/>
+      <w:r>
+        <w:t> :</w:t>
+      </w:r>
+    </w:p>
+    <w:p>
+      <w:r>
+        <w:rPr>
+          <w:noProof/>
+          <w:lang w:eastAsia="fr-FR"/>
+        </w:rPr>
+        <w:drawing>
+          <wp:inline distT="0" distB="0" distL="0" distR="0">
+            <wp:extent cx="2258705" cy="2258705"/>
+            <wp:effectExtent l="0" t="0" r="8255" b="8255"/>
+            <wp:docPr id="13" name="Image 13" descr="D:\KEYRUS\5-Data Science\1-KAGGLE\3-Pricing MAIF\99__Documents\Graphe_Density_anc_veh.png"/>
+            <wp:cNvGraphicFramePr>
+              <a:graphicFrameLocks xmlns:a="http://schemas.openxmlformats.org/drawingml/2006/main" noChangeAspect="1"/>
+            </wp:cNvGraphicFramePr>
+            <a:graphic xmlns:a="http://schemas.openxmlformats.org/drawingml/2006/main">
+              <a:graphicData uri="http://schemas.openxmlformats.org/drawingml/2006/picture">
+                <pic:pic xmlns:pic="http://schemas.openxmlformats.org/drawingml/2006/picture">
+                  <pic:nvPicPr>
+                    <pic:cNvPr id="0" name="Picture 8" descr="D:\KEYRUS\5-Data Science\1-KAGGLE\3-Pricing MAIF\99__Documents\Graphe_Density_anc_veh.png"/>
+                    <pic:cNvPicPr>
+                      <a:picLocks noChangeAspect="1" noChangeArrowheads="1"/>
+                    </pic:cNvPicPr>
+                  </pic:nvPicPr>
+                  <pic:blipFill>
+                    <a:blip r:embed="rId16">
+                      <a:extLst>
+                        <a:ext uri="{28A0092B-C50C-407E-A947-70E740481C1C}">
+                          <a14:useLocalDpi xmlns:a14="http://schemas.microsoft.com/office/drawing/2010/main" val="0"/>
+                        </a:ext>
+                      </a:extLst>
+                    </a:blip>
+                    <a:srcRect/>
+                    <a:stretch>
+                      <a:fillRect/>
+                    </a:stretch>
+                  </pic:blipFill>
+                  <pic:spPr bwMode="auto">
+                    <a:xfrm>
+                      <a:off x="0" y="0"/>
+                      <a:ext cx="2258705" cy="2258705"/>
+                    </a:xfrm>
+                    <a:prstGeom prst="rect">
+                      <a:avLst/>
+                    </a:prstGeom>
+                    <a:noFill/>
+                    <a:ln>
+                      <a:noFill/>
+                    </a:ln>
+                  </pic:spPr>
+                </pic:pic>
+              </a:graphicData>
+            </a:graphic>
+          </wp:inline>
+        </w:drawing>
+      </w:r>
+    </w:p>
+    <w:p>
+      <w:pPr>
+        <w:pStyle w:val="Paragraphedeliste"/>
+        <w:numPr>
+          <w:ilvl w:val="0"/>
+          <w:numId w:val="3"/>
+        </w:numPr>
+      </w:pPr>
+      <w:proofErr w:type="spellStart"/>
+      <w:r>
+        <w:t>Repartition</w:t>
+      </w:r>
+      <w:proofErr w:type="spellEnd"/>
+      <w:r>
+        <w:t xml:space="preserve"> identique</w:t>
+      </w:r>
+    </w:p>
+    <w:p>
+      <w:pPr>
+        <w:pStyle w:val="Paragraphedeliste"/>
+        <w:numPr>
+          <w:ilvl w:val="0"/>
+          <w:numId w:val="3"/>
+        </w:numPr>
+      </w:pPr>
+      <w:proofErr w:type="spellStart"/>
+      <w:r>
+        <w:t>Anciennté</w:t>
+      </w:r>
+      <w:proofErr w:type="spellEnd"/>
+      <w:r>
+        <w:t xml:space="preserve"> </w:t>
+      </w:r>
+      <w:proofErr w:type="spellStart"/>
+      <w:r>
+        <w:t>vehicule</w:t>
+      </w:r>
+      <w:proofErr w:type="spellEnd"/>
+    </w:p>
+    <w:p>
+      <w:pPr>
+        <w:pStyle w:val="Paragraphedeliste"/>
+        <w:numPr>
+          <w:ilvl w:val="0"/>
+          <w:numId w:val="3"/>
+        </w:numPr>
+      </w:pPr>
+      <w:r>
+        <w:t>Var importante</w:t>
+      </w:r>
+    </w:p>
+    <w:p>
+      <w:pPr>
+        <w:pStyle w:val="Paragraphedeliste"/>
+        <w:numPr>
+          <w:ilvl w:val="0"/>
+          <w:numId w:val="3"/>
+        </w:numPr>
+      </w:pPr>
+      <w:r>
+        <w:t>2 types de clusters :</w:t>
+      </w:r>
+    </w:p>
+    <w:p>
+      <w:pPr>
+        <w:pStyle w:val="Paragraphedeliste"/>
+        <w:numPr>
+          <w:ilvl w:val="1"/>
+          <w:numId w:val="3"/>
+        </w:numPr>
+        <w:rPr>
+          <w:highlight w:val="green"/>
+        </w:rPr>
+      </w:pPr>
+      <w:r>
+        <w:rPr>
+          <w:highlight w:val="green"/>
+        </w:rPr>
+        <w:t>4 classes basées sur distribution (ci-dessus)</w:t>
+      </w:r>
+    </w:p>
+    <w:p>
+      <w:pPr>
+        <w:pStyle w:val="Paragraphedeliste"/>
+        <w:numPr>
+          <w:ilvl w:val="1"/>
+          <w:numId w:val="3"/>
+        </w:numPr>
+        <w:rPr>
+          <w:highlight w:val="green"/>
+        </w:rPr>
+      </w:pPr>
+      <w:r>
+        <w:rPr>
+          <w:highlight w:val="green"/>
+        </w:rPr>
+        <w:t xml:space="preserve">5 classes sur </w:t>
+      </w:r>
+      <w:proofErr w:type="spellStart"/>
+      <w:r>
+        <w:rPr>
+          <w:highlight w:val="green"/>
+        </w:rPr>
+        <w:t>prix_assurance</w:t>
+      </w:r>
+      <w:proofErr w:type="spellEnd"/>
+    </w:p>
+    <w:p>
+      <w:pPr>
+        <w:rPr>
+          <w:highlight w:val="green"/>
+        </w:rPr>
+      </w:pPr>
+    </w:p>
+    <w:p>
+      <w:pPr>
+        <w:pStyle w:val="Titre2"/>
+      </w:pPr>
+      <w:r>
+        <w:t>Code postal</w:t>
+      </w:r>
+      <w:r>
+        <w:t> :</w:t>
+      </w:r>
+    </w:p>
+    <w:p/>
+    <w:p>
+      <w:r>
+        <w:rPr>
+          <w:noProof/>
+          <w:lang w:eastAsia="fr-FR"/>
+        </w:rPr>
+        <w:drawing>
+          <wp:inline distT="0" distB="0" distL="0" distR="0">
+            <wp:extent cx="2736376" cy="2052328"/>
+            <wp:effectExtent l="0" t="0" r="6985" b="5080"/>
+            <wp:docPr id="14" name="Image 14" descr="D:\KEYRUS\5-Data Science\1-KAGGLE\3-Pricing MAIF\99__Documents\Graphe_Mean_codepostal.png"/>
+            <wp:cNvGraphicFramePr>
+              <a:graphicFrameLocks xmlns:a="http://schemas.openxmlformats.org/drawingml/2006/main" noChangeAspect="1"/>
+            </wp:cNvGraphicFramePr>
+            <a:graphic xmlns:a="http://schemas.openxmlformats.org/drawingml/2006/main">
+              <a:graphicData uri="http://schemas.openxmlformats.org/drawingml/2006/picture">
+                <pic:pic xmlns:pic="http://schemas.openxmlformats.org/drawingml/2006/picture">
+                  <pic:nvPicPr>
+                    <pic:cNvPr id="0" name="Picture 9" descr="D:\KEYRUS\5-Data Science\1-KAGGLE\3-Pricing MAIF\99__Documents\Graphe_Mean_codepostal.png"/>
+                    <pic:cNvPicPr>
+                      <a:picLocks noChangeAspect="1" noChangeArrowheads="1"/>
+                    </pic:cNvPicPr>
+                  </pic:nvPicPr>
+                  <pic:blipFill>
+                    <a:blip r:embed="rId17" cstate="print">
+                      <a:extLst>
+                        <a:ext uri="{28A0092B-C50C-407E-A947-70E740481C1C}">
+                          <a14:useLocalDpi xmlns:a14="http://schemas.microsoft.com/office/drawing/2010/main" val="0"/>
+                        </a:ext>
+                      </a:extLst>
+                    </a:blip>
+                    <a:srcRect/>
+                    <a:stretch>
+                      <a:fillRect/>
+                    </a:stretch>
+                  </pic:blipFill>
+                  <pic:spPr bwMode="auto">
+                    <a:xfrm>
+                      <a:off x="0" y="0"/>
+                      <a:ext cx="2737707" cy="2053327"/>
+                    </a:xfrm>
+                    <a:prstGeom prst="rect">
+                      <a:avLst/>
+                    </a:prstGeom>
+                    <a:noFill/>
+                    <a:ln>
+                      <a:noFill/>
+                    </a:ln>
+                  </pic:spPr>
+                </pic:pic>
+              </a:graphicData>
+            </a:graphic>
+          </wp:inline>
+        </w:drawing>
+      </w:r>
+    </w:p>
+    <w:p/>
+    <w:p>
+      <w:r>
+        <w:t xml:space="preserve">Il y  23.696 codes postaux différents dans le train. Il semble que tous les </w:t>
+      </w:r>
+      <w:proofErr w:type="gramStart"/>
+      <w:r>
+        <w:t>département</w:t>
+      </w:r>
+      <w:proofErr w:type="gramEnd"/>
+      <w:r>
+        <w:t xml:space="preserve"> métropolitains soient représentés par contre. </w:t>
+      </w:r>
+    </w:p>
+    <w:p>
+      <w:r>
+        <w:t xml:space="preserve">On constate des valeurs numériques, 5 valeurs manquantes ‘NR’ et 3 fois la valeur « ARMEE ». </w:t>
+      </w:r>
+    </w:p>
+    <w:p>
+      <w:r>
+        <w:t xml:space="preserve">Dans </w:t>
+      </w:r>
+      <w:proofErr w:type="gramStart"/>
+      <w:r>
+        <w:t>le test seuls</w:t>
+      </w:r>
+      <w:proofErr w:type="gramEnd"/>
+      <w:r>
+        <w:t xml:space="preserve"> 2 départements sont présents pour 50 codes postaux: 01 et 97. 49 codes postaux pour 97 et 1 code postal pour 01. </w:t>
+      </w:r>
+    </w:p>
+    <w:p>
+      <w:r>
+        <w:t>Sur ces 50 codes postaux on en retrouve 3 dans le train : 01304 ; 97107 ; 97109.</w:t>
+      </w:r>
+    </w:p>
+    <w:p>
+      <w:r>
+        <w:lastRenderedPageBreak/>
+        <w:t>Affecter des poids par département permet d’obtenir de ‘légers’ meilleurs résultats. 15.91 -&gt; 15.84</w:t>
+      </w:r>
+    </w:p>
+    <w:p>
+      <w:r>
+        <w:t>Affecter des poids par code postal dégrade le résultat : 15.91 -&gt; 16.80</w:t>
+      </w:r>
+    </w:p>
+    <w:p>
+      <w:r>
+        <w:rPr>
+          <w:highlight w:val="green"/>
+        </w:rPr>
+        <w:t>Hypothèse : Impact département</w:t>
+      </w:r>
+      <w:r>
+        <w:rPr>
+          <w:highlight w:val="green"/>
+        </w:rPr>
+        <w:t xml:space="preserve"> (département indépendant des autres variables)</w:t>
+      </w:r>
+      <w:r>
+        <w:rPr>
+          <w:highlight w:val="green"/>
+        </w:rPr>
+        <w:t xml:space="preserve">. But est de prédire </w:t>
+      </w:r>
+      <w:proofErr w:type="spellStart"/>
+      <w:r>
+        <w:rPr>
+          <w:highlight w:val="green"/>
+        </w:rPr>
+        <w:t>prix_assurance</w:t>
+      </w:r>
+      <w:proofErr w:type="spellEnd"/>
+      <w:r>
+        <w:rPr>
+          <w:highlight w:val="green"/>
+        </w:rPr>
+        <w:t xml:space="preserve"> globale puis appliquer indice de département</w:t>
+      </w:r>
+    </w:p>
+    <w:p>
+      <w:pPr>
+        <w:pStyle w:val="Paragraphedeliste"/>
+        <w:numPr>
+          <w:ilvl w:val="0"/>
+          <w:numId w:val="4"/>
+        </w:numPr>
+        <w:rPr>
+          <w:highlight w:val="green"/>
+        </w:rPr>
+      </w:pPr>
+      <w:r>
+        <w:rPr>
+          <w:highlight w:val="green"/>
+        </w:rPr>
+        <w:t>Recodage avec 0</w:t>
+      </w:r>
+    </w:p>
+    <w:p>
+      <w:pPr>
+        <w:pStyle w:val="Paragraphedeliste"/>
+        <w:numPr>
+          <w:ilvl w:val="0"/>
+          <w:numId w:val="4"/>
+        </w:numPr>
+        <w:rPr>
+          <w:highlight w:val="green"/>
+        </w:rPr>
+      </w:pPr>
+      <w:r>
+        <w:rPr>
+          <w:highlight w:val="green"/>
+        </w:rPr>
+        <w:t>Lissage par département (Valeur moyenne / valeur moyenne département)</w:t>
+      </w:r>
+    </w:p>
+    <w:p>
+      <w:pPr>
+        <w:pStyle w:val="Paragraphedeliste"/>
+        <w:numPr>
+          <w:ilvl w:val="0"/>
+          <w:numId w:val="4"/>
+        </w:numPr>
+      </w:pPr>
+      <w:r>
+        <w:t>Var importante</w:t>
+      </w:r>
+    </w:p>
+    <w:p>
+      <w:pPr>
+        <w:pStyle w:val="Paragraphedeliste"/>
+        <w:numPr>
+          <w:ilvl w:val="0"/>
+          <w:numId w:val="4"/>
+        </w:numPr>
+      </w:pPr>
+      <w:r>
+        <w:t>Transformation OUTPUT</w:t>
+      </w:r>
+    </w:p>
+    <w:p>
+      <w:pPr>
+        <w:pStyle w:val="Titre2"/>
+      </w:pPr>
+      <w:proofErr w:type="spellStart"/>
+      <w:r>
+        <w:t>Energie_veh</w:t>
+      </w:r>
+      <w:proofErr w:type="spellEnd"/>
+    </w:p>
+    <w:p/>
+    <w:p>
+      <w:r>
+        <w:rPr>
+          <w:noProof/>
+          <w:lang w:eastAsia="fr-FR"/>
+        </w:rPr>
+        <w:drawing>
+          <wp:inline distT="0" distB="0" distL="0" distR="0">
+            <wp:extent cx="2770496" cy="2077918"/>
+            <wp:effectExtent l="0" t="0" r="0" b="0"/>
+            <wp:docPr id="15" name="Image 15" descr="D:\KEYRUS\5-Data Science\1-KAGGLE\3-Pricing MAIF\99__Documents\Graphe_Mean_energie_veh.png"/>
+            <wp:cNvGraphicFramePr>
+              <a:graphicFrameLocks xmlns:a="http://schemas.openxmlformats.org/drawingml/2006/main" noChangeAspect="1"/>
+            </wp:cNvGraphicFramePr>
+            <a:graphic xmlns:a="http://schemas.openxmlformats.org/drawingml/2006/main">
+              <a:graphicData uri="http://schemas.openxmlformats.org/drawingml/2006/picture">
+                <pic:pic xmlns:pic="http://schemas.openxmlformats.org/drawingml/2006/picture">
+                  <pic:nvPicPr>
+                    <pic:cNvPr id="0" name="Picture 10" descr="D:\KEYRUS\5-Data Science\1-KAGGLE\3-Pricing MAIF\99__Documents\Graphe_Mean_energie_veh.png"/>
+                    <pic:cNvPicPr>
+                      <a:picLocks noChangeAspect="1" noChangeArrowheads="1"/>
+                    </pic:cNvPicPr>
+                  </pic:nvPicPr>
+                  <pic:blipFill>
+                    <a:blip r:embed="rId18" cstate="print">
+                      <a:extLst>
+                        <a:ext uri="{28A0092B-C50C-407E-A947-70E740481C1C}">
+                          <a14:useLocalDpi xmlns:a14="http://schemas.microsoft.com/office/drawing/2010/main" val="0"/>
+                        </a:ext>
+                      </a:extLst>
+                    </a:blip>
+                    <a:srcRect/>
+                    <a:stretch>
+                      <a:fillRect/>
+                    </a:stretch>
+                  </pic:blipFill>
+                  <pic:spPr bwMode="auto">
+                    <a:xfrm>
+                      <a:off x="0" y="0"/>
+                      <a:ext cx="2776122" cy="2082137"/>
+                    </a:xfrm>
+                    <a:prstGeom prst="rect">
+                      <a:avLst/>
+                    </a:prstGeom>
+                    <a:noFill/>
+                    <a:ln>
+                      <a:noFill/>
+                    </a:ln>
+                  </pic:spPr>
+                </pic:pic>
+              </a:graphicData>
+            </a:graphic>
+          </wp:inline>
+        </w:drawing>
+      </w:r>
+    </w:p>
+    <w:p>
+      <w:pPr>
+        <w:pStyle w:val="Paragraphedeliste"/>
+        <w:numPr>
+          <w:ilvl w:val="0"/>
+          <w:numId w:val="4"/>
+        </w:numPr>
+      </w:pPr>
+      <w:r>
+        <w:t>Pas de modification</w:t>
+      </w:r>
+    </w:p>
+    <w:p>
+      <w:pPr>
+        <w:pStyle w:val="Paragraphedeliste"/>
+        <w:numPr>
+          <w:ilvl w:val="0"/>
+          <w:numId w:val="4"/>
+        </w:numPr>
+        <w:rPr>
+          <w:highlight w:val="yellow"/>
+        </w:rPr>
+      </w:pPr>
+      <w:r>
+        <w:rPr>
+          <w:highlight w:val="yellow"/>
+        </w:rPr>
+        <w:t>Fusionner hybride-</w:t>
+      </w:r>
+      <w:proofErr w:type="spellStart"/>
+      <w:r>
+        <w:rPr>
+          <w:highlight w:val="yellow"/>
+        </w:rPr>
+        <w:t>electricité</w:t>
+      </w:r>
+      <w:proofErr w:type="spellEnd"/>
+    </w:p>
+    <w:p/>
+    <w:p>
+      <w:pPr>
+        <w:pStyle w:val="Titre2"/>
+      </w:pPr>
+      <w:proofErr w:type="spellStart"/>
+      <w:r>
+        <w:t>Kmage_annuel</w:t>
+      </w:r>
+      <w:proofErr w:type="spellEnd"/>
+    </w:p>
+    <w:p>
+      <w:pPr>
+        <w:rPr>
+          <w:rStyle w:val="Normal"/>
+          <w:rFonts w:ascii="Times New Roman" w:eastAsia="Times New Roman" w:hAnsi="Times New Roman" w:cs="Times New Roman"/>
+          <w:snapToGrid w:val="0"/>
+          <w:color w:val="000000"/>
+          <w:w w:val="0"/>
+          <w:sz w:val="0"/>
+          <w:szCs w:val="0"/>
+          <w:u w:color="000000"/>
+          <w:bdr w:val="none" w:sz="0" w:space="0" w:color="000000"/>
+          <w:shd w:val="clear" w:color="000000" w:fill="000000"/>
+          <w:lang w:eastAsia="x-none" w:bidi="x-none"/>
+        </w:rPr>
+      </w:pPr>
+      <w:r>
+        <w:rPr>
+          <w:noProof/>
+          <w:lang w:eastAsia="fr-FR"/>
+        </w:rPr>
+        <w:drawing>
+          <wp:inline distT="0" distB="0" distL="0" distR="0">
+            <wp:extent cx="2627194" cy="2627194"/>
+            <wp:effectExtent l="0" t="0" r="1905" b="1905"/>
+            <wp:docPr id="16" name="Image 16" descr="D:\KEYRUS\5-Data Science\1-KAGGLE\3-Pricing MAIF\99__Documents\Graphe_Density_kmage_annuel.png"/>
+            <wp:cNvGraphicFramePr>
+              <a:graphicFrameLocks xmlns:a="http://schemas.openxmlformats.org/drawingml/2006/main" noChangeAspect="1"/>
+            </wp:cNvGraphicFramePr>
+            <a:graphic xmlns:a="http://schemas.openxmlformats.org/drawingml/2006/main">
+              <a:graphicData uri="http://schemas.openxmlformats.org/drawingml/2006/picture">
+                <pic:pic xmlns:pic="http://schemas.openxmlformats.org/drawingml/2006/picture">
+                  <pic:nvPicPr>
+                    <pic:cNvPr id="0" name="Picture 11" descr="D:\KEYRUS\5-Data Science\1-KAGGLE\3-Pricing MAIF\99__Documents\Graphe_Density_kmage_annuel.png"/>
+                    <pic:cNvPicPr>
+                      <a:picLocks noChangeAspect="1" noChangeArrowheads="1"/>
+                    </pic:cNvPicPr>
+                  </pic:nvPicPr>
+                  <pic:blipFill>
+                    <a:blip r:embed="rId19">
+                      <a:extLst>
+                        <a:ext uri="{28A0092B-C50C-407E-A947-70E740481C1C}">
+                          <a14:useLocalDpi xmlns:a14="http://schemas.microsoft.com/office/drawing/2010/main" val="0"/>
+                        </a:ext>
+                      </a:extLst>
+                    </a:blip>
+                    <a:srcRect/>
+                    <a:stretch>
+                      <a:fillRect/>
+                    </a:stretch>
+                  </pic:blipFill>
+                  <pic:spPr bwMode="auto">
+                    <a:xfrm>
+                      <a:off x="0" y="0"/>
+                      <a:ext cx="2627194" cy="2627194"/>
+                    </a:xfrm>
+                    <a:prstGeom prst="rect">
+                      <a:avLst/>
+                    </a:prstGeom>
+                    <a:noFill/>
+                    <a:ln>
+                      <a:noFill/>
+                    </a:ln>
+                  </pic:spPr>
+                </pic:pic>
+              </a:graphicData>
+            </a:graphic>
+          </wp:inline>
+        </w:drawing>
+      </w:r>
+      <w:r>
+        <w:rPr>
+          <w:rStyle w:val="Normal"/>
+          <w:rFonts w:ascii="Times New Roman" w:eastAsia="Times New Roman" w:hAnsi="Times New Roman" w:cs="Times New Roman"/>
+          <w:snapToGrid w:val="0"/>
+          <w:color w:val="000000"/>
+          <w:w w:val="0"/>
+          <w:sz w:val="0"/>
+          <w:szCs w:val="0"/>
+          <w:u w:color="000000"/>
+          <w:bdr w:val="none" w:sz="0" w:space="0" w:color="000000"/>
+          <w:shd w:val="clear" w:color="000000" w:fill="000000"/>
+          <w:lang w:val="x-none" w:eastAsia="x-none" w:bidi="x-none"/>
+        </w:rPr>
+        <w:t xml:space="preserve"> </w:t>
+      </w:r>
+      <w:r>
+        <w:rPr>
+          <w:noProof/>
+          <w:lang w:eastAsia="fr-FR"/>
+        </w:rPr>
+        <w:drawing>
+          <wp:inline distT="0" distB="0" distL="0" distR="0">
+            <wp:extent cx="2811439" cy="2108626"/>
+            <wp:effectExtent l="0" t="0" r="8255" b="6350"/>
+            <wp:docPr id="17" name="Image 17" descr="D:\KEYRUS\5-Data Science\1-KAGGLE\3-Pricing MAIF\99__Documents\Graphe_Mean_kmage_annuel.png"/>
+            <wp:cNvGraphicFramePr>
+              <a:graphicFrameLocks xmlns:a="http://schemas.openxmlformats.org/drawingml/2006/main" noChangeAspect="1"/>
+            </wp:cNvGraphicFramePr>
+            <a:graphic xmlns:a="http://schemas.openxmlformats.org/drawingml/2006/main">
+              <a:graphicData uri="http://schemas.openxmlformats.org/drawingml/2006/picture">
+                <pic:pic xmlns:pic="http://schemas.openxmlformats.org/drawingml/2006/picture">
+                  <pic:nvPicPr>
+                    <pic:cNvPr id="0" name="Picture 12" descr="D:\KEYRUS\5-Data Science\1-KAGGLE\3-Pricing MAIF\99__Documents\Graphe_Mean_kmage_annuel.png"/>
+                    <pic:cNvPicPr>
+                      <a:picLocks noChangeAspect="1" noChangeArrowheads="1"/>
+                    </pic:cNvPicPr>
+                  </pic:nvPicPr>
+                  <pic:blipFill>
+                    <a:blip r:embed="rId20" cstate="print">
+                      <a:extLst>
+                        <a:ext uri="{28A0092B-C50C-407E-A947-70E740481C1C}">
+                          <a14:useLocalDpi xmlns:a14="http://schemas.microsoft.com/office/drawing/2010/main" val="0"/>
+                        </a:ext>
+                      </a:extLst>
+                    </a:blip>
+                    <a:srcRect/>
+                    <a:stretch>
+                      <a:fillRect/>
+                    </a:stretch>
+                  </pic:blipFill>
+                  <pic:spPr bwMode="auto">
+                    <a:xfrm>
+                      <a:off x="0" y="0"/>
+                      <a:ext cx="2814911" cy="2111230"/>
+                    </a:xfrm>
+                    <a:prstGeom prst="rect">
+                      <a:avLst/>
+                    </a:prstGeom>
+                    <a:noFill/>
+                    <a:ln>
+                      <a:noFill/>
+                    </a:ln>
+                  </pic:spPr>
+                </pic:pic>
+              </a:graphicData>
+            </a:graphic>
+          </wp:inline>
+        </w:drawing>
+      </w:r>
+    </w:p>
+    <w:p>
+      <w:pPr>
+        <w:rPr>
+          <w:rStyle w:val="Normal"/>
+          <w:rFonts w:ascii="Times New Roman" w:eastAsia="Times New Roman" w:hAnsi="Times New Roman" w:cs="Times New Roman"/>
+          <w:snapToGrid w:val="0"/>
+          <w:color w:val="000000"/>
+          <w:w w:val="0"/>
+          <w:sz w:val="0"/>
+          <w:szCs w:val="0"/>
+          <w:u w:color="000000"/>
+          <w:bdr w:val="none" w:sz="0" w:space="0" w:color="000000"/>
+          <w:shd w:val="clear" w:color="000000" w:fill="000000"/>
+          <w:lang w:eastAsia="x-none" w:bidi="x-none"/>
+        </w:rPr>
+      </w:pPr>
+    </w:p>
+    <w:p>
+      <w:pPr>
+        <w:pStyle w:val="Paragraphedeliste"/>
+        <w:numPr>
+          <w:ilvl w:val="0"/>
+          <w:numId w:val="4"/>
+        </w:numPr>
+      </w:pPr>
+      <w:r>
+        <w:lastRenderedPageBreak/>
+        <w:t>Var importante</w:t>
+      </w:r>
+    </w:p>
+    <w:p>
+      <w:pPr>
+        <w:pStyle w:val="Paragraphedeliste"/>
+        <w:numPr>
+          <w:ilvl w:val="0"/>
+          <w:numId w:val="4"/>
+        </w:numPr>
+      </w:pPr>
+      <w:r>
+        <w:t>Cluster :</w:t>
+      </w:r>
+    </w:p>
+    <w:p>
+      <w:pPr>
+        <w:pStyle w:val="Paragraphedeliste"/>
+        <w:numPr>
+          <w:ilvl w:val="1"/>
+          <w:numId w:val="4"/>
+        </w:numPr>
+        <w:rPr>
+          <w:highlight w:val="green"/>
+        </w:rPr>
+      </w:pPr>
+      <w:r>
+        <w:rPr>
+          <w:highlight w:val="green"/>
+        </w:rPr>
+        <w:t>Selon distribution, 4 groupes</w:t>
+      </w:r>
+    </w:p>
+    <w:p>
+      <w:pPr>
+        <w:pStyle w:val="Titre2"/>
+      </w:pPr>
+      <w:proofErr w:type="spellStart"/>
+      <w:r>
+        <w:t>Crm</w:t>
+      </w:r>
+      <w:proofErr w:type="spellEnd"/>
+    </w:p>
+    <w:p>
+      <w:pPr>
+        <w:rPr>
+          <w:rStyle w:val="Normal"/>
+          <w:rFonts w:ascii="Times New Roman" w:eastAsia="Times New Roman" w:hAnsi="Times New Roman" w:cs="Times New Roman"/>
+          <w:snapToGrid w:val="0"/>
+          <w:color w:val="000000"/>
+          <w:w w:val="0"/>
+          <w:sz w:val="0"/>
+          <w:szCs w:val="0"/>
+          <w:u w:color="000000"/>
+          <w:bdr w:val="none" w:sz="0" w:space="0" w:color="000000"/>
+          <w:shd w:val="clear" w:color="000000" w:fill="000000"/>
+          <w:lang w:eastAsia="x-none" w:bidi="x-none"/>
+        </w:rPr>
+      </w:pPr>
+      <w:r>
+        <w:rPr>
+          <w:noProof/>
+          <w:lang w:eastAsia="fr-FR"/>
+        </w:rPr>
+        <w:drawing>
+          <wp:inline distT="0" distB="0" distL="0" distR="0">
+            <wp:extent cx="2183642" cy="2183642"/>
+            <wp:effectExtent l="0" t="0" r="7620" b="7620"/>
+            <wp:docPr id="18" name="Image 18" descr="D:\KEYRUS\5-Data Science\1-KAGGLE\3-Pricing MAIF\99__Documents\Graphe_Density_crm.png"/>
+            <wp:cNvGraphicFramePr>
+              <a:graphicFrameLocks xmlns:a="http://schemas.openxmlformats.org/drawingml/2006/main" noChangeAspect="1"/>
+            </wp:cNvGraphicFramePr>
+            <a:graphic xmlns:a="http://schemas.openxmlformats.org/drawingml/2006/main">
+              <a:graphicData uri="http://schemas.openxmlformats.org/drawingml/2006/picture">
+                <pic:pic xmlns:pic="http://schemas.openxmlformats.org/drawingml/2006/picture">
+                  <pic:nvPicPr>
+                    <pic:cNvPr id="0" name="Picture 13" descr="D:\KEYRUS\5-Data Science\1-KAGGLE\3-Pricing MAIF\99__Documents\Graphe_Density_crm.png"/>
+                    <pic:cNvPicPr>
+                      <a:picLocks noChangeAspect="1" noChangeArrowheads="1"/>
+                    </pic:cNvPicPr>
+                  </pic:nvPicPr>
+                  <pic:blipFill>
+                    <a:blip r:embed="rId21">
+                      <a:extLst>
+                        <a:ext uri="{28A0092B-C50C-407E-A947-70E740481C1C}">
+                          <a14:useLocalDpi xmlns:a14="http://schemas.microsoft.com/office/drawing/2010/main" val="0"/>
+                        </a:ext>
+                      </a:extLst>
+                    </a:blip>
+                    <a:srcRect/>
+                    <a:stretch>
+                      <a:fillRect/>
+                    </a:stretch>
+                  </pic:blipFill>
+                  <pic:spPr bwMode="auto">
+                    <a:xfrm>
+                      <a:off x="0" y="0"/>
+                      <a:ext cx="2183642" cy="2183642"/>
+                    </a:xfrm>
+                    <a:prstGeom prst="rect">
+                      <a:avLst/>
+                    </a:prstGeom>
+                    <a:noFill/>
+                    <a:ln>
+                      <a:noFill/>
+                    </a:ln>
+                  </pic:spPr>
+                </pic:pic>
+              </a:graphicData>
+            </a:graphic>
+          </wp:inline>
+        </w:drawing>
+      </w:r>
+      <w:r>
+        <w:rPr>
+          <w:rStyle w:val="Normal"/>
+          <w:rFonts w:ascii="Times New Roman" w:eastAsia="Times New Roman" w:hAnsi="Times New Roman" w:cs="Times New Roman"/>
+          <w:snapToGrid w:val="0"/>
+          <w:color w:val="000000"/>
+          <w:w w:val="0"/>
+          <w:sz w:val="0"/>
+          <w:szCs w:val="0"/>
+          <w:u w:color="000000"/>
+          <w:bdr w:val="none" w:sz="0" w:space="0" w:color="000000"/>
+          <w:shd w:val="clear" w:color="000000" w:fill="000000"/>
+          <w:lang w:val="x-none" w:eastAsia="x-none" w:bidi="x-none"/>
+        </w:rPr>
+        <w:t xml:space="preserve"> </w:t>
+      </w:r>
+      <w:r>
+        <w:rPr>
+          <w:noProof/>
+          <w:lang w:eastAsia="fr-FR"/>
+        </w:rPr>
+        <w:drawing>
+          <wp:inline distT="0" distB="0" distL="0" distR="0">
+            <wp:extent cx="2572603" cy="1929496"/>
+            <wp:effectExtent l="0" t="0" r="0" b="0"/>
+            <wp:docPr id="19" name="Image 19" descr="D:\KEYRUS\5-Data Science\1-KAGGLE\3-Pricing MAIF\99__Documents\Graphe_Mean_crm.png"/>
+            <wp:cNvGraphicFramePr>
+              <a:graphicFrameLocks xmlns:a="http://schemas.openxmlformats.org/drawingml/2006/main" noChangeAspect="1"/>
+            </wp:cNvGraphicFramePr>
+            <a:graphic xmlns:a="http://schemas.openxmlformats.org/drawingml/2006/main">
+              <a:graphicData uri="http://schemas.openxmlformats.org/drawingml/2006/picture">
+                <pic:pic xmlns:pic="http://schemas.openxmlformats.org/drawingml/2006/picture">
+                  <pic:nvPicPr>
+                    <pic:cNvPr id="0" name="Picture 14" descr="D:\KEYRUS\5-Data Science\1-KAGGLE\3-Pricing MAIF\99__Documents\Graphe_Mean_crm.png"/>
+                    <pic:cNvPicPr>
+                      <a:picLocks noChangeAspect="1" noChangeArrowheads="1"/>
+                    </pic:cNvPicPr>
+                  </pic:nvPicPr>
+                  <pic:blipFill>
+                    <a:blip r:embed="rId22" cstate="print">
+                      <a:extLst>
+                        <a:ext uri="{28A0092B-C50C-407E-A947-70E740481C1C}">
+                          <a14:useLocalDpi xmlns:a14="http://schemas.microsoft.com/office/drawing/2010/main" val="0"/>
+                        </a:ext>
+                      </a:extLst>
+                    </a:blip>
+                    <a:srcRect/>
+                    <a:stretch>
+                      <a:fillRect/>
+                    </a:stretch>
+                  </pic:blipFill>
+                  <pic:spPr bwMode="auto">
+                    <a:xfrm>
+                      <a:off x="0" y="0"/>
+                      <a:ext cx="2573855" cy="1930435"/>
+                    </a:xfrm>
+                    <a:prstGeom prst="rect">
+                      <a:avLst/>
+                    </a:prstGeom>
+                    <a:noFill/>
+                    <a:ln>
+                      <a:noFill/>
+                    </a:ln>
+                  </pic:spPr>
+                </pic:pic>
+              </a:graphicData>
+            </a:graphic>
+          </wp:inline>
+        </w:drawing>
+      </w:r>
+    </w:p>
+    <w:p>
+      <w:pPr>
+        <w:pStyle w:val="Paragraphedeliste"/>
+        <w:numPr>
+          <w:ilvl w:val="0"/>
+          <w:numId w:val="4"/>
+        </w:numPr>
+      </w:pPr>
+      <w:r>
+        <w:t>Bonus/Malus</w:t>
+      </w:r>
+    </w:p>
+    <w:p>
+      <w:pPr>
+        <w:pStyle w:val="Paragraphedeliste"/>
+        <w:numPr>
+          <w:ilvl w:val="0"/>
+          <w:numId w:val="4"/>
+        </w:numPr>
+      </w:pPr>
+      <w:r>
+        <w:rPr>
+          <w:highlight w:val="yellow"/>
+        </w:rPr>
+        <w:t>Fonction à trouver</w:t>
+      </w:r>
+      <w:r>
+        <w:t xml:space="preserve"> (</w:t>
+      </w:r>
+      <w:r>
+        <w:rPr>
+          <w:highlight w:val="green"/>
+        </w:rPr>
+        <w:t xml:space="preserve">actuelle : </w:t>
+      </w:r>
+      <w:proofErr w:type="spellStart"/>
+      <w:r>
+        <w:rPr>
+          <w:highlight w:val="green"/>
+        </w:rPr>
+        <w:t>prix_ref</w:t>
+      </w:r>
+      <w:proofErr w:type="spellEnd"/>
+      <w:r>
+        <w:rPr>
+          <w:highlight w:val="green"/>
+        </w:rPr>
+        <w:t>*CRM/100=</w:t>
+      </w:r>
+      <w:proofErr w:type="spellStart"/>
+      <w:r>
+        <w:rPr>
+          <w:highlight w:val="green"/>
+        </w:rPr>
+        <w:t>prix_tot_ttc</w:t>
+      </w:r>
+      <w:proofErr w:type="spellEnd"/>
+      <w:r>
+        <w:rPr>
+          <w:highlight w:val="green"/>
+        </w:rPr>
+        <w:t>)</w:t>
+      </w:r>
+    </w:p>
+    <w:p>
+      <w:pPr>
+        <w:pStyle w:val="Paragraphedeliste"/>
+        <w:numPr>
+          <w:ilvl w:val="0"/>
+          <w:numId w:val="4"/>
+        </w:numPr>
+      </w:pPr>
+      <w:r>
+        <w:t>Exclu des modèles</w:t>
+      </w:r>
+    </w:p>
+    <w:p>
+      <w:pPr>
+        <w:pStyle w:val="Paragraphedeliste"/>
+        <w:numPr>
+          <w:ilvl w:val="0"/>
+          <w:numId w:val="4"/>
+        </w:numPr>
+        <w:rPr>
+          <w:highlight w:val="yellow"/>
+        </w:rPr>
+      </w:pPr>
+      <w:r>
+        <w:rPr>
+          <w:highlight w:val="yellow"/>
+        </w:rPr>
+        <w:t>Transformation OUTPUT</w:t>
+      </w:r>
+    </w:p>
+    <w:p>
+      <w:pPr>
+        <w:pStyle w:val="Titre2"/>
+      </w:pPr>
+      <w:r>
+        <w:t>Profession</w:t>
+      </w:r>
+    </w:p>
+    <w:p>
+      <w:r>
+        <w:rPr>
+          <w:noProof/>
+          <w:lang w:eastAsia="fr-FR"/>
+        </w:rPr>
+        <w:drawing>
+          <wp:inline distT="0" distB="0" distL="0" distR="0">
+            <wp:extent cx="3084394" cy="2313347"/>
+            <wp:effectExtent l="0" t="0" r="1905" b="0"/>
+            <wp:docPr id="20" name="Image 20" descr="D:\KEYRUS\5-Data Science\1-KAGGLE\3-Pricing MAIF\99__Documents\Graphe_Mean_profession.png"/>
+            <wp:cNvGraphicFramePr>
+              <a:graphicFrameLocks xmlns:a="http://schemas.openxmlformats.org/drawingml/2006/main" noChangeAspect="1"/>
+            </wp:cNvGraphicFramePr>
+            <a:graphic xmlns:a="http://schemas.openxmlformats.org/drawingml/2006/main">
+              <a:graphicData uri="http://schemas.openxmlformats.org/drawingml/2006/picture">
+                <pic:pic xmlns:pic="http://schemas.openxmlformats.org/drawingml/2006/picture">
+                  <pic:nvPicPr>
+                    <pic:cNvPr id="0" name="Picture 15" descr="D:\KEYRUS\5-Data Science\1-KAGGLE\3-Pricing MAIF\99__Documents\Graphe_Mean_profession.png"/>
+                    <pic:cNvPicPr>
+                      <a:picLocks noChangeAspect="1" noChangeArrowheads="1"/>
+                    </pic:cNvPicPr>
+                  </pic:nvPicPr>
+                  <pic:blipFill>
+                    <a:blip r:embed="rId23" cstate="print">
+                      <a:extLst>
+                        <a:ext uri="{28A0092B-C50C-407E-A947-70E740481C1C}">
+                          <a14:useLocalDpi xmlns:a14="http://schemas.microsoft.com/office/drawing/2010/main" val="0"/>
+                        </a:ext>
+                      </a:extLst>
+                    </a:blip>
+                    <a:srcRect/>
+                    <a:stretch>
+                      <a:fillRect/>
+                    </a:stretch>
+                  </pic:blipFill>
+                  <pic:spPr bwMode="auto">
+                    <a:xfrm>
+                      <a:off x="0" y="0"/>
+                      <a:ext cx="3085895" cy="2314473"/>
+                    </a:xfrm>
+                    <a:prstGeom prst="rect">
+                      <a:avLst/>
+                    </a:prstGeom>
+                    <a:noFill/>
+                    <a:ln>
+                      <a:noFill/>
+                    </a:ln>
+                  </pic:spPr>
+                </pic:pic>
+              </a:graphicData>
+            </a:graphic>
+          </wp:inline>
+        </w:drawing>
+      </w:r>
+    </w:p>
+    <w:p>
+      <w:pPr>
+        <w:pStyle w:val="Paragraphedeliste"/>
+        <w:numPr>
+          <w:ilvl w:val="0"/>
+          <w:numId w:val="4"/>
+        </w:numPr>
+      </w:pPr>
+      <w:r>
+        <w:t>Hypothèse : pas d’impact dans prix assurance</w:t>
+      </w:r>
+    </w:p>
+    <w:p>
+      <w:pPr>
+        <w:pStyle w:val="Paragraphedeliste"/>
+        <w:numPr>
+          <w:ilvl w:val="0"/>
+          <w:numId w:val="4"/>
+        </w:numPr>
+      </w:pPr>
+      <w:r>
+        <w:t>Apporte juste information (explicative)</w:t>
+      </w:r>
+    </w:p>
+    <w:p>
+      <w:pPr>
+        <w:pStyle w:val="Paragraphedeliste"/>
+        <w:numPr>
+          <w:ilvl w:val="0"/>
+          <w:numId w:val="4"/>
+        </w:numPr>
+      </w:pPr>
+      <w:r>
+        <w:t>Cluster si besoin</w:t>
+      </w:r>
+    </w:p>
+    <w:p>
+      <w:pPr>
+        <w:pStyle w:val="Titre2"/>
+      </w:pPr>
+      <w:r>
+        <w:lastRenderedPageBreak/>
+        <w:t>Var1</w:t>
+      </w:r>
+    </w:p>
+    <w:p>
+      <w:pPr>
+        <w:rPr>
+          <w:rStyle w:val="Normal"/>
+          <w:rFonts w:ascii="Times New Roman" w:eastAsia="Times New Roman" w:hAnsi="Times New Roman" w:cs="Times New Roman"/>
+          <w:snapToGrid w:val="0"/>
+          <w:color w:val="000000"/>
+          <w:w w:val="0"/>
+          <w:sz w:val="0"/>
+          <w:szCs w:val="0"/>
+          <w:u w:color="000000"/>
+          <w:bdr w:val="none" w:sz="0" w:space="0" w:color="000000"/>
+          <w:shd w:val="clear" w:color="000000" w:fill="000000"/>
+          <w:lang w:eastAsia="x-none" w:bidi="x-none"/>
+        </w:rPr>
+      </w:pPr>
+      <w:r>
+        <w:rPr>
+          <w:noProof/>
+          <w:lang w:eastAsia="fr-FR"/>
+        </w:rPr>
+        <w:drawing>
+          <wp:inline distT="0" distB="0" distL="0" distR="0">
+            <wp:extent cx="2927445" cy="2195633"/>
+            <wp:effectExtent l="0" t="0" r="6350" b="0"/>
+            <wp:docPr id="21" name="Image 21" descr="D:\KEYRUS\5-Data Science\1-KAGGLE\3-Pricing MAIF\99__Documents\Graphe_Mean_var1.png"/>
+            <wp:cNvGraphicFramePr>
+              <a:graphicFrameLocks xmlns:a="http://schemas.openxmlformats.org/drawingml/2006/main" noChangeAspect="1"/>
+            </wp:cNvGraphicFramePr>
+            <a:graphic xmlns:a="http://schemas.openxmlformats.org/drawingml/2006/main">
+              <a:graphicData uri="http://schemas.openxmlformats.org/drawingml/2006/picture">
+                <pic:pic xmlns:pic="http://schemas.openxmlformats.org/drawingml/2006/picture">
+                  <pic:nvPicPr>
+                    <pic:cNvPr id="0" name="Picture 16" descr="D:\KEYRUS\5-Data Science\1-KAGGLE\3-Pricing MAIF\99__Documents\Graphe_Mean_var1.png"/>
+                    <pic:cNvPicPr>
+                      <a:picLocks noChangeAspect="1" noChangeArrowheads="1"/>
+                    </pic:cNvPicPr>
+                  </pic:nvPicPr>
+                  <pic:blipFill>
+                    <a:blip r:embed="rId24" cstate="print">
+                      <a:extLst>
+                        <a:ext uri="{28A0092B-C50C-407E-A947-70E740481C1C}">
+                          <a14:useLocalDpi xmlns:a14="http://schemas.microsoft.com/office/drawing/2010/main" val="0"/>
+                        </a:ext>
+                      </a:extLst>
+                    </a:blip>
+                    <a:srcRect/>
+                    <a:stretch>
+                      <a:fillRect/>
+                    </a:stretch>
+                  </pic:blipFill>
+                  <pic:spPr bwMode="auto">
+                    <a:xfrm>
+                      <a:off x="0" y="0"/>
+                      <a:ext cx="2928869" cy="2196701"/>
+                    </a:xfrm>
+                    <a:prstGeom prst="rect">
+                      <a:avLst/>
+                    </a:prstGeom>
+                    <a:noFill/>
+                    <a:ln>
+                      <a:noFill/>
+                    </a:ln>
+                  </pic:spPr>
+                </pic:pic>
+              </a:graphicData>
+            </a:graphic>
+          </wp:inline>
+        </w:drawing>
+      </w:r>
+      <w:r>
+        <w:rPr>
+          <w:rStyle w:val="Normal"/>
+          <w:rFonts w:ascii="Times New Roman" w:eastAsia="Times New Roman" w:hAnsi="Times New Roman" w:cs="Times New Roman"/>
+          <w:snapToGrid w:val="0"/>
+          <w:color w:val="000000"/>
+          <w:w w:val="0"/>
+          <w:sz w:val="0"/>
+          <w:szCs w:val="0"/>
+          <w:u w:color="000000"/>
+          <w:bdr w:val="none" w:sz="0" w:space="0" w:color="000000"/>
+          <w:shd w:val="clear" w:color="000000" w:fill="000000"/>
+          <w:lang w:val="x-none" w:eastAsia="x-none" w:bidi="x-none"/>
+        </w:rPr>
+        <w:t xml:space="preserve"> </w:t>
+      </w:r>
+      <w:r>
+        <w:rPr>
+          <w:noProof/>
+          <w:lang w:eastAsia="fr-FR"/>
+        </w:rPr>
+        <w:drawing>
+          <wp:inline distT="0" distB="0" distL="0" distR="0">
+            <wp:extent cx="2333767" cy="2333767"/>
+            <wp:effectExtent l="0" t="0" r="9525" b="9525"/>
+            <wp:docPr id="22" name="Image 22" descr="D:\KEYRUS\5-Data Science\1-KAGGLE\3-Pricing MAIF\99__Documents\Graphe_Density_var1.png"/>
+            <wp:cNvGraphicFramePr>
+              <a:graphicFrameLocks xmlns:a="http://schemas.openxmlformats.org/drawingml/2006/main" noChangeAspect="1"/>
+            </wp:cNvGraphicFramePr>
+            <a:graphic xmlns:a="http://schemas.openxmlformats.org/drawingml/2006/main">
+              <a:graphicData uri="http://schemas.openxmlformats.org/drawingml/2006/picture">
+                <pic:pic xmlns:pic="http://schemas.openxmlformats.org/drawingml/2006/picture">
+                  <pic:nvPicPr>
+                    <pic:cNvPr id="0" name="Picture 17" descr="D:\KEYRUS\5-Data Science\1-KAGGLE\3-Pricing MAIF\99__Documents\Graphe_Density_var1.png"/>
+                    <pic:cNvPicPr>
+                      <a:picLocks noChangeAspect="1" noChangeArrowheads="1"/>
+                    </pic:cNvPicPr>
+                  </pic:nvPicPr>
+                  <pic:blipFill>
+                    <a:blip r:embed="rId25">
+                      <a:extLst>
+                        <a:ext uri="{28A0092B-C50C-407E-A947-70E740481C1C}">
+                          <a14:useLocalDpi xmlns:a14="http://schemas.microsoft.com/office/drawing/2010/main" val="0"/>
+                        </a:ext>
+                      </a:extLst>
+                    </a:blip>
+                    <a:srcRect/>
+                    <a:stretch>
+                      <a:fillRect/>
+                    </a:stretch>
+                  </pic:blipFill>
+                  <pic:spPr bwMode="auto">
+                    <a:xfrm>
+                      <a:off x="0" y="0"/>
+                      <a:ext cx="2333767" cy="2333767"/>
+                    </a:xfrm>
+                    <a:prstGeom prst="rect">
+                      <a:avLst/>
+                    </a:prstGeom>
+                    <a:noFill/>
+                    <a:ln>
+                      <a:noFill/>
+                    </a:ln>
+                  </pic:spPr>
+                </pic:pic>
+              </a:graphicData>
+            </a:graphic>
+          </wp:inline>
+        </w:drawing>
+      </w:r>
+    </w:p>
+    <w:p>
+      <w:pPr>
+        <w:rPr>
+          <w:rStyle w:val="Normal"/>
+          <w:rFonts w:ascii="Times New Roman" w:eastAsia="Times New Roman" w:hAnsi="Times New Roman" w:cs="Times New Roman"/>
+          <w:snapToGrid w:val="0"/>
+          <w:color w:val="000000"/>
+          <w:w w:val="0"/>
+          <w:sz w:val="0"/>
+          <w:szCs w:val="0"/>
+          <w:u w:color="000000"/>
+          <w:bdr w:val="none" w:sz="0" w:space="0" w:color="000000"/>
+          <w:shd w:val="clear" w:color="000000" w:fill="000000"/>
+          <w:lang w:eastAsia="x-none" w:bidi="x-none"/>
+        </w:rPr>
+      </w:pPr>
+    </w:p>
+    <w:p>
+      <w:pPr>
+        <w:pStyle w:val="Paragraphedeliste"/>
+        <w:numPr>
+          <w:ilvl w:val="0"/>
+          <w:numId w:val="4"/>
+        </w:numPr>
+      </w:pPr>
+      <w:r>
+        <w:t>Durée de permis</w:t>
+      </w:r>
+      <w:bookmarkStart w:id="0" w:name="_GoBack"/>
+      <w:bookmarkEnd w:id="0"/>
+    </w:p>
+    <w:p>
+      <w:pPr>
+        <w:pStyle w:val="Titre2"/>
+      </w:pPr>
+      <w:r>
+        <w:t>Var2</w:t>
+      </w:r>
+    </w:p>
+    <w:p/>
+    <w:p>
+      <w:pPr>
+        <w:pStyle w:val="Titre2"/>
+      </w:pPr>
+      <w:r>
+        <w:t>Var3</w:t>
+      </w:r>
+    </w:p>
+    <w:p/>
+    <w:p>
+      <w:pPr>
+        <w:pStyle w:val="Titre2"/>
+      </w:pPr>
+      <w:r>
+        <w:t>Var4</w:t>
+      </w:r>
+    </w:p>
+    <w:p/>
+    <w:p>
+      <w:pPr>
+        <w:pStyle w:val="Titre2"/>
+      </w:pPr>
+      <w:r>
+        <w:t>Var5</w:t>
+      </w:r>
+    </w:p>
+    <w:p/>
+    <w:p>
+      <w:pPr>
+        <w:pStyle w:val="Titre2"/>
+      </w:pPr>
+      <w:r>
+        <w:t>Var6</w:t>
+      </w:r>
+    </w:p>
+    <w:p/>
+    <w:p>
+      <w:pPr>
+        <w:pStyle w:val="Titre2"/>
+      </w:pPr>
+      <w:r>
+        <w:t>Var7</w:t>
+      </w:r>
+    </w:p>
+    <w:p/>
+    <w:p>
+      <w:pPr>
+        <w:pStyle w:val="Titre2"/>
+      </w:pPr>
+      <w:r>
+        <w:t>Var8</w:t>
+      </w:r>
+    </w:p>
+    <w:p/>
+    <w:p>
+      <w:pPr>
+        <w:pStyle w:val="Titre2"/>
+      </w:pPr>
+      <w:r>
+        <w:t>Var9</w:t>
+      </w:r>
+    </w:p>
+    <w:p/>
+    <w:p>
+      <w:pPr>
+        <w:pStyle w:val="Titre2"/>
+      </w:pPr>
+      <w:r>
+        <w:t>Var10</w:t>
+      </w:r>
+    </w:p>
+    <w:p>
+      <w:pPr>
+        <w:pStyle w:val="Titre2"/>
+      </w:pPr>
+      <w:r>
         <w:t>V</w:t>
       </w:r>
       <w:r>
@@ -5046,7 +7697,16 @@
     <w:p/>
     <w:p>
       <w:r>
-        <w:t xml:space="preserve">Il semble que la variable CRM corresponde au bonus/malus accordé pour l’assurance. Etant donnée la distribution ci-dessous, il semble que la valeur de CRM correspondent directement au nombre (*100) par lequel la prime de base est multipliée pur obtenr le prix de l’assurance pour le conducteur. </w:t>
+        <w:lastRenderedPageBreak/>
+        <w:t xml:space="preserve">Il semble que la variable CRM corresponde au bonus/malus accordé pour l’assurance. Etant donnée la distribution ci-dessous, il semble que la valeur de CRM correspondent directement au nombre (*100) par lequel la prime de base est multipliée pur </w:t>
+      </w:r>
+      <w:proofErr w:type="spellStart"/>
+      <w:r>
+        <w:t>obtenr</w:t>
+      </w:r>
+      <w:proofErr w:type="spellEnd"/>
+      <w:r>
+        <w:t xml:space="preserve"> le prix de l’assurance pour le conducteur. </w:t>
       </w:r>
     </w:p>
     <w:p>
@@ -5071,7 +7731,7 @@
                     <pic:cNvPicPr/>
                   </pic:nvPicPr>
                   <pic:blipFill>
-                    <a:blip r:embed="rId6"/>
+                    <a:blip r:embed="rId26"/>
                     <a:stretch>
                       <a:fillRect/>
                     </a:stretch>
@@ -5146,7 +7806,15 @@
     </w:p>
     <w:p>
       <w:r>
-        <w:t xml:space="preserve">On a donc comparé les prix de base et les prix finaux moyens par valeur de  crm ; on obtient : </w:t>
+        <w:t xml:space="preserve">On a donc comparé les prix de base et les prix finaux moyens par valeur de  </w:t>
+      </w:r>
+      <w:proofErr w:type="spellStart"/>
+      <w:r>
+        <w:t>crm</w:t>
+      </w:r>
+      <w:proofErr w:type="spellEnd"/>
+      <w:r>
+        <w:t xml:space="preserve"> ; on obtient : </w:t>
       </w:r>
     </w:p>
     <w:p>
@@ -5171,7 +7839,7 @@
                     <pic:cNvPicPr/>
                   </pic:nvPicPr>
                   <pic:blipFill>
-                    <a:blip r:embed="rId7"/>
+                    <a:blip r:embed="rId27"/>
                     <a:stretch>
                       <a:fillRect/>
                     </a:stretch>
@@ -5224,18 +7892,49 @@
     </w:p>
     <w:p>
       <w:r>
-        <w:lastRenderedPageBreak/>
-        <w:t xml:space="preserve">Les prix de la variable « prime_tot_ttc » sont en bleu, les prix de </w:t>
-      </w:r>
-      <w:r>
-        <w:t xml:space="preserve">la variable calculée « prime_brute » correspondant potentiellement au prix de base sont en rouge. </w:t>
+        <w:t>Les prix de la variable « </w:t>
+      </w:r>
+      <w:proofErr w:type="spellStart"/>
+      <w:r>
+        <w:t>prime_tot_ttc</w:t>
+      </w:r>
+      <w:proofErr w:type="spellEnd"/>
+      <w:r>
+        <w:t xml:space="preserve"> » sont en bleu, les prix de </w:t>
+      </w:r>
+      <w:r>
+        <w:t>la variable calculée « </w:t>
+      </w:r>
+      <w:proofErr w:type="spellStart"/>
+      <w:r>
+        <w:t>prime_brute</w:t>
+      </w:r>
+      <w:proofErr w:type="spellEnd"/>
+      <w:r>
+        <w:t xml:space="preserve"> » correspondant potentiellement au prix de base sont en rouge. </w:t>
       </w:r>
       <w:r>
         <w:t xml:space="preserve">Notre théorie semble se confirmer, la courbe pour le prix de base est beaucoup plus plate que la prime finale. </w:t>
       </w:r>
       <w:r>
         <w:br/>
-        <w:t xml:space="preserve">Nous allons donc pour créer nos modèles utiliser la variable « prime_brute » en output plutôt que la variable « prime_tot_ttc », variable que nous calculons avec la formule : </w:t>
+        <w:t>Nous allons donc pour créer nos modèles utiliser la variable « </w:t>
+      </w:r>
+      <w:proofErr w:type="spellStart"/>
+      <w:r>
+        <w:t>prime_brute</w:t>
+      </w:r>
+      <w:proofErr w:type="spellEnd"/>
+      <w:r>
+        <w:t> » en output plutôt que la variable « </w:t>
+      </w:r>
+      <w:proofErr w:type="spellStart"/>
+      <w:r>
+        <w:t>prime_tot_ttc</w:t>
+      </w:r>
+      <w:proofErr w:type="spellEnd"/>
+      <w:r>
+        <w:t xml:space="preserve"> », variable que nous calculons avec la formule : </w:t>
       </w:r>
     </w:p>
     <w:p>
@@ -5368,366 +8067,22 @@
       </w:pPr>
     </w:p>
     <w:p/>
-    <w:p>
-      <w:pPr>
-        <w:pStyle w:val="Titre2"/>
-      </w:pPr>
-      <w:r>
-        <w:t>Annee naissance et année de permis:</w:t>
-      </w:r>
-    </w:p>
-    <w:p/>
-    <w:p>
-      <w:r>
-        <w:t>Si on regarde l’année de naissance et l’année de permis, ces variables sont très corrélées. Une régression linéaire de la date de permis en fonctions de la data de naissance donne : permis = 1.00000 * naissance  + 18.83.</w:t>
-      </w:r>
-    </w:p>
-    <w:p>
-      <w:r>
-        <w:t xml:space="preserve">Ces variables d’années ne semblent pas avoir d’influence simple à définir sur le prix de l’assurance. On peut donc créer d’autres variables à partir de ces dernières : </w:t>
-      </w:r>
-    </w:p>
-    <w:p>
-      <w:r>
-        <w:rPr>
-          <w:noProof/>
-          <w:lang w:eastAsia="fr-FR"/>
-        </w:rPr>
-        <w:drawing>
-          <wp:inline distT="0" distB="0" distL="0" distR="0" wp14:anchorId="6FA0E8A8" wp14:editId="0B0A5F95">
-            <wp:extent cx="2872007" cy="3145809"/>
-            <wp:effectExtent l="0" t="0" r="5080" b="0"/>
-            <wp:docPr id="2" name="Image 2"/>
-            <wp:cNvGraphicFramePr>
-              <a:graphicFrameLocks xmlns:a="http://schemas.openxmlformats.org/drawingml/2006/main" noChangeAspect="1"/>
-            </wp:cNvGraphicFramePr>
-            <a:graphic xmlns:a="http://schemas.openxmlformats.org/drawingml/2006/main">
-              <a:graphicData uri="http://schemas.openxmlformats.org/drawingml/2006/picture">
-                <pic:pic xmlns:pic="http://schemas.openxmlformats.org/drawingml/2006/picture">
-                  <pic:nvPicPr>
-                    <pic:cNvPr id="0" name=""/>
-                    <pic:cNvPicPr/>
-                  </pic:nvPicPr>
-                  <pic:blipFill>
-                    <a:blip r:embed="rId8"/>
-                    <a:stretch>
-                      <a:fillRect/>
-                    </a:stretch>
-                  </pic:blipFill>
-                  <pic:spPr>
-                    <a:xfrm>
-                      <a:off x="0" y="0"/>
-                      <a:ext cx="2872510" cy="3146359"/>
-                    </a:xfrm>
-                    <a:prstGeom prst="rect">
-                      <a:avLst/>
-                    </a:prstGeom>
-                  </pic:spPr>
-                </pic:pic>
-              </a:graphicData>
-            </a:graphic>
-          </wp:inline>
-        </w:drawing>
-      </w:r>
-    </w:p>
     <w:p/>
     <w:p/>
-    <w:p/>
-    <w:p>
-      <w:r>
-        <w:t xml:space="preserve">Il nous faudrait un moyen de recréer ces données : par exemple : </w:t>
-      </w:r>
-    </w:p>
-    <w:p>
-      <w:pPr>
-        <w:pStyle w:val="Paragraphedeliste"/>
-        <w:numPr>
-          <w:ilvl w:val="0"/>
-          <w:numId w:val="2"/>
-        </w:numPr>
-      </w:pPr>
-      <w:r>
-        <w:lastRenderedPageBreak/>
-        <w:t xml:space="preserve">Annee de naissance + age du permis </w:t>
-      </w:r>
-    </w:p>
-    <w:p>
-      <w:pPr>
-        <w:pStyle w:val="Paragraphedeliste"/>
-        <w:numPr>
-          <w:ilvl w:val="0"/>
-          <w:numId w:val="2"/>
-        </w:numPr>
-      </w:pPr>
-      <w:r>
-        <w:t>Age du permis + age actuel + age depuis permis</w:t>
-      </w:r>
-    </w:p>
-    <w:p/>
-    <w:p>
-      <w:r>
-        <w:t xml:space="preserve">On fait le test de créer les variables : </w:t>
-      </w:r>
-    </w:p>
-    <w:p>
-      <w:pPr>
-        <w:pStyle w:val="Paragraphedeliste"/>
-        <w:numPr>
-          <w:ilvl w:val="0"/>
-          <w:numId w:val="2"/>
-        </w:numPr>
-      </w:pPr>
-      <w:r>
-        <w:t>Age lors de l’obtention du permis</w:t>
-      </w:r>
-    </w:p>
-    <w:p>
-      <w:pPr>
-        <w:pStyle w:val="Paragraphedeliste"/>
-        <w:numPr>
-          <w:ilvl w:val="0"/>
-          <w:numId w:val="2"/>
-        </w:numPr>
-      </w:pPr>
-      <w:r>
-        <w:t xml:space="preserve">Age actuel </w:t>
-      </w:r>
-    </w:p>
-    <w:p>
-      <w:pPr>
-        <w:pStyle w:val="Paragraphedeliste"/>
-        <w:numPr>
-          <w:ilvl w:val="0"/>
-          <w:numId w:val="2"/>
-        </w:numPr>
-      </w:pPr>
-      <w:r>
-        <w:t xml:space="preserve">Durée depuis le permis </w:t>
-      </w:r>
-    </w:p>
-    <w:p>
-      <w:r>
-        <w:t xml:space="preserve">On obtient les valeurs moyennes suivantes pour l’assurance : </w:t>
-      </w:r>
-    </w:p>
-    <w:p>
-      <w:r>
-        <w:rPr>
-          <w:noProof/>
-          <w:lang w:eastAsia="fr-FR"/>
-        </w:rPr>
-        <w:drawing>
-          <wp:inline distT="0" distB="0" distL="0" distR="0" wp14:anchorId="2F6DFDA3" wp14:editId="29A82351">
-            <wp:extent cx="3009828" cy="3159456"/>
-            <wp:effectExtent l="133350" t="114300" r="153035" b="155575"/>
-            <wp:docPr id="1" name="Image 1"/>
-            <wp:cNvGraphicFramePr>
-              <a:graphicFrameLocks xmlns:a="http://schemas.openxmlformats.org/drawingml/2006/main" noChangeAspect="1"/>
-            </wp:cNvGraphicFramePr>
-            <a:graphic xmlns:a="http://schemas.openxmlformats.org/drawingml/2006/main">
-              <a:graphicData uri="http://schemas.openxmlformats.org/drawingml/2006/picture">
-                <pic:pic xmlns:pic="http://schemas.openxmlformats.org/drawingml/2006/picture">
-                  <pic:nvPicPr>
-                    <pic:cNvPr id="0" name=""/>
-                    <pic:cNvPicPr/>
-                  </pic:nvPicPr>
-                  <pic:blipFill>
-                    <a:blip r:embed="rId9"/>
-                    <a:stretch>
-                      <a:fillRect/>
-                    </a:stretch>
-                  </pic:blipFill>
-                  <pic:spPr>
-                    <a:xfrm>
-                      <a:off x="0" y="0"/>
-                      <a:ext cx="3011216" cy="3160913"/>
-                    </a:xfrm>
-                    <a:prstGeom prst="rect">
-                      <a:avLst/>
-                    </a:prstGeom>
-                    <a:solidFill>
-                      <a:srgbClr val="FFFFFF">
-                        <a:shade val="85000"/>
-                      </a:srgbClr>
-                    </a:solidFill>
-                    <a:ln w="88900" cap="sq">
-                      <a:solidFill>
-                        <a:srgbClr val="FFFFFF"/>
-                      </a:solidFill>
-                      <a:miter lim="800000"/>
-                    </a:ln>
-                    <a:effectLst>
-                      <a:outerShdw blurRad="55000" dist="18000" dir="5400000" algn="tl" rotWithShape="0">
-                        <a:srgbClr val="000000">
-                          <a:alpha val="40000"/>
-                        </a:srgbClr>
-                      </a:outerShdw>
-                    </a:effectLst>
-                    <a:scene3d>
-                      <a:camera prst="orthographicFront"/>
-                      <a:lightRig rig="twoPt" dir="t">
-                        <a:rot lat="0" lon="0" rev="7200000"/>
-                      </a:lightRig>
-                    </a:scene3d>
-                    <a:sp3d>
-                      <a:bevelT w="25400" h="19050"/>
-                      <a:contourClr>
-                        <a:srgbClr val="FFFFFF"/>
-                      </a:contourClr>
-                    </a:sp3d>
-                  </pic:spPr>
-                </pic:pic>
-              </a:graphicData>
-            </a:graphic>
-          </wp:inline>
-        </w:drawing>
-      </w:r>
-    </w:p>
-    <w:p>
-      <w:r>
-        <w:t xml:space="preserve">Et les effectifs suivant en proportions : </w:t>
-      </w:r>
-    </w:p>
-    <w:p>
-      <w:r>
-        <w:rPr>
-          <w:noProof/>
-          <w:lang w:eastAsia="fr-FR"/>
-        </w:rPr>
-        <w:lastRenderedPageBreak/>
-        <w:drawing>
-          <wp:inline distT="0" distB="0" distL="0" distR="0" wp14:anchorId="325FB0BF" wp14:editId="1C0C4C75">
-            <wp:extent cx="2955579" cy="3452884"/>
-            <wp:effectExtent l="133350" t="95250" r="149860" b="167005"/>
-            <wp:docPr id="3" name="Image 3"/>
-            <wp:cNvGraphicFramePr>
-              <a:graphicFrameLocks xmlns:a="http://schemas.openxmlformats.org/drawingml/2006/main" noChangeAspect="1"/>
-            </wp:cNvGraphicFramePr>
-            <a:graphic xmlns:a="http://schemas.openxmlformats.org/drawingml/2006/main">
-              <a:graphicData uri="http://schemas.openxmlformats.org/drawingml/2006/picture">
-                <pic:pic xmlns:pic="http://schemas.openxmlformats.org/drawingml/2006/picture">
-                  <pic:nvPicPr>
-                    <pic:cNvPr id="0" name=""/>
-                    <pic:cNvPicPr/>
-                  </pic:nvPicPr>
-                  <pic:blipFill>
-                    <a:blip r:embed="rId10"/>
-                    <a:stretch>
-                      <a:fillRect/>
-                    </a:stretch>
-                  </pic:blipFill>
-                  <pic:spPr>
-                    <a:xfrm>
-                      <a:off x="0" y="0"/>
-                      <a:ext cx="2960276" cy="3458372"/>
-                    </a:xfrm>
-                    <a:prstGeom prst="rect">
-                      <a:avLst/>
-                    </a:prstGeom>
-                    <a:solidFill>
-                      <a:srgbClr val="FFFFFF">
-                        <a:shade val="85000"/>
-                      </a:srgbClr>
-                    </a:solidFill>
-                    <a:ln w="88900" cap="sq">
-                      <a:solidFill>
-                        <a:srgbClr val="FFFFFF"/>
-                      </a:solidFill>
-                      <a:miter lim="800000"/>
-                    </a:ln>
-                    <a:effectLst>
-                      <a:outerShdw blurRad="55000" dist="18000" dir="5400000" algn="tl" rotWithShape="0">
-                        <a:srgbClr val="000000">
-                          <a:alpha val="40000"/>
-                        </a:srgbClr>
-                      </a:outerShdw>
-                    </a:effectLst>
-                    <a:scene3d>
-                      <a:camera prst="orthographicFront"/>
-                      <a:lightRig rig="twoPt" dir="t">
-                        <a:rot lat="0" lon="0" rev="7200000"/>
-                      </a:lightRig>
-                    </a:scene3d>
-                    <a:sp3d>
-                      <a:bevelT w="25400" h="19050"/>
-                      <a:contourClr>
-                        <a:srgbClr val="FFFFFF"/>
-                      </a:contourClr>
-                    </a:sp3d>
-                  </pic:spPr>
-                </pic:pic>
-              </a:graphicData>
-            </a:graphic>
-          </wp:inline>
-        </w:drawing>
-      </w:r>
-    </w:p>
-    <w:p/>
-    <w:p>
-      <w:r>
-        <w:t xml:space="preserve">Il semblerait pertinent de remplacer « annee_naissance » et « annee_permis » par « age_permis » et une des deux variables créées parmi (« age_actuel » et « duree_depuis_permis », qui semblent très corrélées). </w:t>
-      </w:r>
-    </w:p>
-    <w:p/>
-    <w:p/>
     <w:p>
       <w:pPr>
         <w:pStyle w:val="Titre2"/>
       </w:pPr>
       <w:r>
-        <w:t>Analyse de « codepostal »</w:t>
-      </w:r>
-    </w:p>
-    <w:p/>
-    <w:p>
-      <w:r>
-        <w:t xml:space="preserve">Il y </w:t>
-      </w:r>
-      <w:r>
-        <w:t xml:space="preserve"> 23</w:t>
-      </w:r>
-      <w:r>
-        <w:t>.</w:t>
-      </w:r>
-      <w:r>
-        <w:t>696 codes postaux différents</w:t>
-      </w:r>
-      <w:r>
-        <w:t xml:space="preserve"> dans le train</w:t>
-      </w:r>
-      <w:r>
-        <w:t>.</w:t>
-      </w:r>
-      <w:r>
-        <w:t xml:space="preserve"> Il semble que tous les département métropolitains soient représentés par contre. </w:t>
-      </w:r>
-    </w:p>
-    <w:p>
-      <w:r>
-        <w:t>O</w:t>
-      </w:r>
-      <w:r>
-        <w:t xml:space="preserve">n constate des valeurs numériques, 5 valeurs manquantes ‘NR’ et 3 fois la valeur « ARMEE ». </w:t>
-      </w:r>
-    </w:p>
-    <w:p>
-      <w:r>
-        <w:t xml:space="preserve">Dans le test seuls 2 départements sont présents pour 50 codes postaux: 01 et 97. 49 codes postaux pour 97 et 1 code postal pour 01. </w:t>
-      </w:r>
-    </w:p>
-    <w:p>
-      <w:r>
-        <w:t>Sur ces 50 codes postaux on en retrouve 3 dans le train : 01304 ; 97107 ; 97109.</w:t>
-      </w:r>
-    </w:p>
-    <w:p>
-      <w:r>
-        <w:t>Affecter des poids par département permet d’obtenir de ‘légers’ meilleurs résultats. 15.91 -&gt; 15.84</w:t>
-      </w:r>
-    </w:p>
-    <w:p>
-      <w:r>
-        <w:t>Affecter des poids par code postal dégrade le résultat : 15.91 -&gt; 16.80</w:t>
+        <w:t>Analyse de « </w:t>
+      </w:r>
+      <w:proofErr w:type="spellStart"/>
+      <w:r>
+        <w:t>codepostal</w:t>
+      </w:r>
+      <w:proofErr w:type="spellEnd"/>
+      <w:r>
+        <w:t> »</w:t>
       </w:r>
     </w:p>
     <w:p/>
@@ -5735,6 +8090,7 @@
     <w:p/>
     <w:p/>
     <w:p/>
+    <w:p/>
     <w:p>
       <w:pPr>
         <w:pStyle w:val="Titre1"/>
@@ -5745,10 +8101,7 @@
     </w:p>
     <w:p/>
     <w:p/>
-    <w:p>
-      <w:bookmarkStart w:id="0" w:name="_GoBack"/>
-      <w:bookmarkEnd w:id="0"/>
-    </w:p>
+    <w:p/>
     <w:p/>
     <w:sectPr>
       <w:pgSz w:w="11906" w:h="16838"/>
@@ -5763,6 +8116,118 @@
 <file path=word/numbering.xml><?xml version="1.0" encoding="utf-8"?>
 <w:numbering xmlns:wpc="http://schemas.microsoft.com/office/word/2010/wordprocessingCanvas" xmlns:mc="http://schemas.openxmlformats.org/markup-compatibility/2006" xmlns:o="urn:schemas-microsoft-com:office:office" xmlns:r="http://schemas.openxmlformats.org/officeDocument/2006/relationships" xmlns:m="http://schemas.openxmlformats.org/officeDocument/2006/math" xmlns:v="urn:schemas-microsoft-com:vml" xmlns:wp14="http://schemas.microsoft.com/office/word/2010/wordprocessingDrawing" xmlns:wp="http://schemas.openxmlformats.org/drawingml/2006/wordprocessingDrawing" xmlns:w10="urn:schemas-microsoft-com:office:word" xmlns:w="http://schemas.openxmlformats.org/wordprocessingml/2006/main" xmlns:w14="http://schemas.microsoft.com/office/word/2010/wordml" xmlns:wpg="http://schemas.microsoft.com/office/word/2010/wordprocessingGroup" xmlns:wpi="http://schemas.microsoft.com/office/word/2010/wordprocessingInk" xmlns:wne="http://schemas.microsoft.com/office/word/2006/wordml" xmlns:wps="http://schemas.microsoft.com/office/word/2010/wordprocessingShape" mc:Ignorable="w14 wp14">
   <w:abstractNum w:abstractNumId="0">
+    <w:nsid w:val="2337312D"/>
+    <w:multiLevelType w:val="hybridMultilevel"/>
+    <w:tmpl w:val="8436AEF0"/>
+    <w:lvl w:ilvl="0" w:tplc="CE46EB82">
+      <w:numFmt w:val="bullet"/>
+      <w:lvlText w:val=""/>
+      <w:lvlJc w:val="left"/>
+      <w:pPr>
+        <w:ind w:left="720" w:hanging="360"/>
+      </w:pPr>
+      <w:rPr>
+        <w:rFonts w:ascii="Wingdings" w:eastAsiaTheme="minorHAnsi" w:hAnsi="Wingdings" w:cstheme="minorBidi" w:hint="default"/>
+      </w:rPr>
+    </w:lvl>
+    <w:lvl w:ilvl="1" w:tplc="040C0003">
+      <w:start w:val="1"/>
+      <w:numFmt w:val="bullet"/>
+      <w:lvlText w:val="o"/>
+      <w:lvlJc w:val="left"/>
+      <w:pPr>
+        <w:ind w:left="1440" w:hanging="360"/>
+      </w:pPr>
+      <w:rPr>
+        <w:rFonts w:ascii="Courier New" w:hAnsi="Courier New" w:cs="Courier New" w:hint="default"/>
+      </w:rPr>
+    </w:lvl>
+    <w:lvl w:ilvl="2" w:tplc="040C0005" w:tentative="1">
+      <w:start w:val="1"/>
+      <w:numFmt w:val="bullet"/>
+      <w:lvlText w:val=""/>
+      <w:lvlJc w:val="left"/>
+      <w:pPr>
+        <w:ind w:left="2160" w:hanging="360"/>
+      </w:pPr>
+      <w:rPr>
+        <w:rFonts w:ascii="Wingdings" w:hAnsi="Wingdings" w:hint="default"/>
+      </w:rPr>
+    </w:lvl>
+    <w:lvl w:ilvl="3" w:tplc="040C0001" w:tentative="1">
+      <w:start w:val="1"/>
+      <w:numFmt w:val="bullet"/>
+      <w:lvlText w:val=""/>
+      <w:lvlJc w:val="left"/>
+      <w:pPr>
+        <w:ind w:left="2880" w:hanging="360"/>
+      </w:pPr>
+      <w:rPr>
+        <w:rFonts w:ascii="Symbol" w:hAnsi="Symbol" w:hint="default"/>
+      </w:rPr>
+    </w:lvl>
+    <w:lvl w:ilvl="4" w:tplc="040C0003" w:tentative="1">
+      <w:start w:val="1"/>
+      <w:numFmt w:val="bullet"/>
+      <w:lvlText w:val="o"/>
+      <w:lvlJc w:val="left"/>
+      <w:pPr>
+        <w:ind w:left="3600" w:hanging="360"/>
+      </w:pPr>
+      <w:rPr>
+        <w:rFonts w:ascii="Courier New" w:hAnsi="Courier New" w:cs="Courier New" w:hint="default"/>
+      </w:rPr>
+    </w:lvl>
+    <w:lvl w:ilvl="5" w:tplc="040C0005" w:tentative="1">
+      <w:start w:val="1"/>
+      <w:numFmt w:val="bullet"/>
+      <w:lvlText w:val=""/>
+      <w:lvlJc w:val="left"/>
+      <w:pPr>
+        <w:ind w:left="4320" w:hanging="360"/>
+      </w:pPr>
+      <w:rPr>
+        <w:rFonts w:ascii="Wingdings" w:hAnsi="Wingdings" w:hint="default"/>
+      </w:rPr>
+    </w:lvl>
+    <w:lvl w:ilvl="6" w:tplc="040C0001" w:tentative="1">
+      <w:start w:val="1"/>
+      <w:numFmt w:val="bullet"/>
+      <w:lvlText w:val=""/>
+      <w:lvlJc w:val="left"/>
+      <w:pPr>
+        <w:ind w:left="5040" w:hanging="360"/>
+      </w:pPr>
+      <w:rPr>
+        <w:rFonts w:ascii="Symbol" w:hAnsi="Symbol" w:hint="default"/>
+      </w:rPr>
+    </w:lvl>
+    <w:lvl w:ilvl="7" w:tplc="040C0003" w:tentative="1">
+      <w:start w:val="1"/>
+      <w:numFmt w:val="bullet"/>
+      <w:lvlText w:val="o"/>
+      <w:lvlJc w:val="left"/>
+      <w:pPr>
+        <w:ind w:left="5760" w:hanging="360"/>
+      </w:pPr>
+      <w:rPr>
+        <w:rFonts w:ascii="Courier New" w:hAnsi="Courier New" w:cs="Courier New" w:hint="default"/>
+      </w:rPr>
+    </w:lvl>
+    <w:lvl w:ilvl="8" w:tplc="040C0005" w:tentative="1">
+      <w:start w:val="1"/>
+      <w:numFmt w:val="bullet"/>
+      <w:lvlText w:val=""/>
+      <w:lvlJc w:val="left"/>
+      <w:pPr>
+        <w:ind w:left="6480" w:hanging="360"/>
+      </w:pPr>
+      <w:rPr>
+        <w:rFonts w:ascii="Wingdings" w:hAnsi="Wingdings" w:hint="default"/>
+      </w:rPr>
+    </w:lvl>
+  </w:abstractNum>
+  <w:abstractNum w:abstractNumId="1">
     <w:nsid w:val="257A7CC4"/>
     <w:multiLevelType w:val="hybridMultilevel"/>
     <w:tmpl w:val="FB102E2C"/>
@@ -5850,7 +8315,7 @@
       </w:pPr>
     </w:lvl>
   </w:abstractNum>
-  <w:abstractNum w:abstractNumId="1">
+  <w:abstractNum w:abstractNumId="2">
     <w:nsid w:val="61A66330"/>
     <w:multiLevelType w:val="hybridMultilevel"/>
     <w:tmpl w:val="10D07142"/>
@@ -5962,11 +8427,129 @@
       </w:rPr>
     </w:lvl>
   </w:abstractNum>
+  <w:abstractNum w:abstractNumId="3">
+    <w:nsid w:val="7A8766D1"/>
+    <w:multiLevelType w:val="hybridMultilevel"/>
+    <w:tmpl w:val="3A426A78"/>
+    <w:lvl w:ilvl="0" w:tplc="431AC4CC">
+      <w:numFmt w:val="bullet"/>
+      <w:lvlText w:val=""/>
+      <w:lvlJc w:val="left"/>
+      <w:pPr>
+        <w:ind w:left="720" w:hanging="360"/>
+      </w:pPr>
+      <w:rPr>
+        <w:rFonts w:ascii="Wingdings" w:eastAsiaTheme="minorHAnsi" w:hAnsi="Wingdings" w:cstheme="minorBidi" w:hint="default"/>
+      </w:rPr>
+    </w:lvl>
+    <w:lvl w:ilvl="1" w:tplc="040C0003">
+      <w:start w:val="1"/>
+      <w:numFmt w:val="bullet"/>
+      <w:lvlText w:val="o"/>
+      <w:lvlJc w:val="left"/>
+      <w:pPr>
+        <w:ind w:left="1440" w:hanging="360"/>
+      </w:pPr>
+      <w:rPr>
+        <w:rFonts w:ascii="Courier New" w:hAnsi="Courier New" w:cs="Courier New" w:hint="default"/>
+      </w:rPr>
+    </w:lvl>
+    <w:lvl w:ilvl="2" w:tplc="040C0005" w:tentative="1">
+      <w:start w:val="1"/>
+      <w:numFmt w:val="bullet"/>
+      <w:lvlText w:val=""/>
+      <w:lvlJc w:val="left"/>
+      <w:pPr>
+        <w:ind w:left="2160" w:hanging="360"/>
+      </w:pPr>
+      <w:rPr>
+        <w:rFonts w:ascii="Wingdings" w:hAnsi="Wingdings" w:hint="default"/>
+      </w:rPr>
+    </w:lvl>
+    <w:lvl w:ilvl="3" w:tplc="040C0001" w:tentative="1">
+      <w:start w:val="1"/>
+      <w:numFmt w:val="bullet"/>
+      <w:lvlText w:val=""/>
+      <w:lvlJc w:val="left"/>
+      <w:pPr>
+        <w:ind w:left="2880" w:hanging="360"/>
+      </w:pPr>
+      <w:rPr>
+        <w:rFonts w:ascii="Symbol" w:hAnsi="Symbol" w:hint="default"/>
+      </w:rPr>
+    </w:lvl>
+    <w:lvl w:ilvl="4" w:tplc="040C0003" w:tentative="1">
+      <w:start w:val="1"/>
+      <w:numFmt w:val="bullet"/>
+      <w:lvlText w:val="o"/>
+      <w:lvlJc w:val="left"/>
+      <w:pPr>
+        <w:ind w:left="3600" w:hanging="360"/>
+      </w:pPr>
+      <w:rPr>
+        <w:rFonts w:ascii="Courier New" w:hAnsi="Courier New" w:cs="Courier New" w:hint="default"/>
+      </w:rPr>
+    </w:lvl>
+    <w:lvl w:ilvl="5" w:tplc="040C0005" w:tentative="1">
+      <w:start w:val="1"/>
+      <w:numFmt w:val="bullet"/>
+      <w:lvlText w:val=""/>
+      <w:lvlJc w:val="left"/>
+      <w:pPr>
+        <w:ind w:left="4320" w:hanging="360"/>
+      </w:pPr>
+      <w:rPr>
+        <w:rFonts w:ascii="Wingdings" w:hAnsi="Wingdings" w:hint="default"/>
+      </w:rPr>
+    </w:lvl>
+    <w:lvl w:ilvl="6" w:tplc="040C0001" w:tentative="1">
+      <w:start w:val="1"/>
+      <w:numFmt w:val="bullet"/>
+      <w:lvlText w:val=""/>
+      <w:lvlJc w:val="left"/>
+      <w:pPr>
+        <w:ind w:left="5040" w:hanging="360"/>
+      </w:pPr>
+      <w:rPr>
+        <w:rFonts w:ascii="Symbol" w:hAnsi="Symbol" w:hint="default"/>
+      </w:rPr>
+    </w:lvl>
+    <w:lvl w:ilvl="7" w:tplc="040C0003" w:tentative="1">
+      <w:start w:val="1"/>
+      <w:numFmt w:val="bullet"/>
+      <w:lvlText w:val="o"/>
+      <w:lvlJc w:val="left"/>
+      <w:pPr>
+        <w:ind w:left="5760" w:hanging="360"/>
+      </w:pPr>
+      <w:rPr>
+        <w:rFonts w:ascii="Courier New" w:hAnsi="Courier New" w:cs="Courier New" w:hint="default"/>
+      </w:rPr>
+    </w:lvl>
+    <w:lvl w:ilvl="8" w:tplc="040C0005" w:tentative="1">
+      <w:start w:val="1"/>
+      <w:numFmt w:val="bullet"/>
+      <w:lvlText w:val=""/>
+      <w:lvlJc w:val="left"/>
+      <w:pPr>
+        <w:ind w:left="6480" w:hanging="360"/>
+      </w:pPr>
+      <w:rPr>
+        <w:rFonts w:ascii="Wingdings" w:hAnsi="Wingdings" w:hint="default"/>
+      </w:rPr>
+    </w:lvl>
+  </w:abstractNum>
   <w:num w:numId="1">
-    <w:abstractNumId w:val="0"/>
+    <w:abstractNumId w:val="1"/>
   </w:num>
   <w:num w:numId="2">
-    <w:abstractNumId w:val="1"/>
+    <w:abstractNumId w:val="2"/>
+  </w:num>
+  <w:num w:numId="3">
+    <w:abstractNumId w:val="3"/>
+  </w:num>
+  <w:num w:numId="4">
+    <w:abstractNumId w:val="0"/>
   </w:num>
 </w:numbering>
 </file>
@@ -6178,6 +8761,28 @@
       <w:szCs w:val="26"/>
     </w:rPr>
   </w:style>
+  <w:style w:type="paragraph" w:styleId="Titre3">
+    <w:name w:val="heading 3"/>
+    <w:basedOn w:val="Normal"/>
+    <w:next w:val="Normal"/>
+    <w:link w:val="Titre3Car"/>
+    <w:uiPriority w:val="9"/>
+    <w:unhideWhenUsed/>
+    <w:qFormat/>
+    <w:rsid w:val="00D30B50"/>
+    <w:pPr>
+      <w:keepNext/>
+      <w:keepLines/>
+      <w:spacing w:before="200" w:after="0"/>
+      <w:outlineLvl w:val="2"/>
+    </w:pPr>
+    <w:rPr>
+      <w:rFonts w:asciiTheme="majorHAnsi" w:eastAsiaTheme="majorEastAsia" w:hAnsiTheme="majorHAnsi" w:cstheme="majorBidi"/>
+      <w:b/>
+      <w:bCs/>
+      <w:color w:val="4F81BD" w:themeColor="accent1"/>
+    </w:rPr>
+  </w:style>
   <w:style w:type="character" w:default="1" w:styleId="Policepardfaut">
     <w:name w:val="Default Paragraph Font"/>
     <w:uiPriority w:val="1"/>
@@ -6413,6 +9018,19 @@
     <w:rsid w:val="00F032BF"/>
     <w:rPr>
       <w:color w:val="808080"/>
+    </w:rPr>
+  </w:style>
+  <w:style w:type="character" w:customStyle="1" w:styleId="Titre3Car">
+    <w:name w:val="Titre 3 Car"/>
+    <w:basedOn w:val="Policepardfaut"/>
+    <w:link w:val="Titre3"/>
+    <w:uiPriority w:val="9"/>
+    <w:rsid w:val="00D30B50"/>
+    <w:rPr>
+      <w:rFonts w:asciiTheme="majorHAnsi" w:eastAsiaTheme="majorEastAsia" w:hAnsiTheme="majorHAnsi" w:cstheme="majorBidi"/>
+      <w:b/>
+      <w:bCs/>
+      <w:color w:val="4F81BD" w:themeColor="accent1"/>
     </w:rPr>
   </w:style>
 </w:styles>
@@ -6625,6 +9243,28 @@
       <w:szCs w:val="26"/>
     </w:rPr>
   </w:style>
+  <w:style w:type="paragraph" w:styleId="Titre3">
+    <w:name w:val="heading 3"/>
+    <w:basedOn w:val="Normal"/>
+    <w:next w:val="Normal"/>
+    <w:link w:val="Titre3Car"/>
+    <w:uiPriority w:val="9"/>
+    <w:unhideWhenUsed/>
+    <w:qFormat/>
+    <w:rsid w:val="00D30B50"/>
+    <w:pPr>
+      <w:keepNext/>
+      <w:keepLines/>
+      <w:spacing w:before="200" w:after="0"/>
+      <w:outlineLvl w:val="2"/>
+    </w:pPr>
+    <w:rPr>
+      <w:rFonts w:asciiTheme="majorHAnsi" w:eastAsiaTheme="majorEastAsia" w:hAnsiTheme="majorHAnsi" w:cstheme="majorBidi"/>
+      <w:b/>
+      <w:bCs/>
+      <w:color w:val="4F81BD" w:themeColor="accent1"/>
+    </w:rPr>
+  </w:style>
   <w:style w:type="character" w:default="1" w:styleId="Policepardfaut">
     <w:name w:val="Default Paragraph Font"/>
     <w:uiPriority w:val="1"/>
@@ -6860,6 +9500,19 @@
     <w:rsid w:val="00F032BF"/>
     <w:rPr>
       <w:color w:val="808080"/>
+    </w:rPr>
+  </w:style>
+  <w:style w:type="character" w:customStyle="1" w:styleId="Titre3Car">
+    <w:name w:val="Titre 3 Car"/>
+    <w:basedOn w:val="Policepardfaut"/>
+    <w:link w:val="Titre3"/>
+    <w:uiPriority w:val="9"/>
+    <w:rsid w:val="00D30B50"/>
+    <w:rPr>
+      <w:rFonts w:asciiTheme="majorHAnsi" w:eastAsiaTheme="majorEastAsia" w:hAnsiTheme="majorHAnsi" w:cstheme="majorBidi"/>
+      <w:b/>
+      <w:bCs/>
+      <w:color w:val="4F81BD" w:themeColor="accent1"/>
     </w:rPr>
   </w:style>
 </w:styles>

</xml_diff>